<commit_message>
updated ReadMe with information about controls
</commit_message>
<xml_diff>
--- a/MaterialProject/Submission/ReadMe.docx
+++ b/MaterialProject/Submission/ReadMe.docx
@@ -15,17 +15,8 @@
           <w:rFonts w:ascii="Times New Roman" w:hAnsi="Times New Roman" w:cs="Times New Roman"/>
           <w:sz w:val="24"/>
         </w:rPr>
-        <w:t>Andrew Esposito &amp; Nikolai Alexander-</w:t>
-      </w:r>
-      <w:proofErr w:type="spellStart"/>
-      <w:r>
-        <w:rPr>
-          <w:rFonts w:ascii="Times New Roman" w:hAnsi="Times New Roman" w:cs="Times New Roman"/>
-          <w:sz w:val="24"/>
-        </w:rPr>
-        <w:t>Himlan</w:t>
-      </w:r>
-      <w:proofErr w:type="spellEnd"/>
+        <w:t>Andrew Esposito &amp; Nikolai Alexander-Himlan</w:t>
+      </w:r>
     </w:p>
     <w:p>
       <w:pPr>
@@ -40,14 +31,7 @@
           <w:rFonts w:ascii="Times New Roman" w:hAnsi="Times New Roman" w:cs="Times New Roman"/>
           <w:sz w:val="24"/>
         </w:rPr>
-        <w:t>3/1</w:t>
-      </w:r>
-      <w:r>
-        <w:rPr>
-          <w:rFonts w:ascii="Times New Roman" w:hAnsi="Times New Roman" w:cs="Times New Roman"/>
-          <w:sz w:val="24"/>
-        </w:rPr>
-        <w:t>/2015</w:t>
+        <w:t>3/1/2015</w:t>
       </w:r>
     </w:p>
     <w:p>
@@ -89,17 +73,8 @@
           <w:rFonts w:ascii="Times New Roman" w:hAnsi="Times New Roman" w:cs="Times New Roman"/>
           <w:sz w:val="24"/>
         </w:rPr>
-        <w:t xml:space="preserve">Assignment 3 - Material Render &amp; </w:t>
-      </w:r>
-      <w:proofErr w:type="spellStart"/>
-      <w:r>
-        <w:rPr>
-          <w:rFonts w:ascii="Times New Roman" w:hAnsi="Times New Roman" w:cs="Times New Roman"/>
-          <w:sz w:val="24"/>
-        </w:rPr>
-        <w:t>Shaders</w:t>
-      </w:r>
-      <w:proofErr w:type="spellEnd"/>
+        <w:t>Assignment 3 - Material Render &amp; Shaders</w:t>
+      </w:r>
     </w:p>
     <w:p>
       <w:pPr>
@@ -158,8 +133,6 @@
         </w:rPr>
         <w:tab/>
       </w:r>
-      <w:bookmarkStart w:id="0" w:name="_GoBack"/>
-      <w:bookmarkEnd w:id="0"/>
     </w:p>
     <w:p>
       <w:pPr>
@@ -230,19 +203,7 @@
         </w:numPr>
       </w:pPr>
       <w:r>
-        <w:t xml:space="preserve">X, </w:t>
-      </w:r>
-      <w:r>
-        <w:t xml:space="preserve">C, </w:t>
-      </w:r>
-      <w:r>
-        <w:t xml:space="preserve">Z to invert X, </w:t>
-      </w:r>
-      <w:r>
-        <w:t xml:space="preserve">Y, </w:t>
-      </w:r>
-      <w:r>
-        <w:t>Z camera axis</w:t>
+        <w:t>X, C, Z to invert X, Y, Z camera axis</w:t>
       </w:r>
     </w:p>
     <w:p>
@@ -303,6 +264,29 @@
       </w:pPr>
       <w:r>
         <w:t>O – switch between objects</w:t>
+      </w:r>
+    </w:p>
+    <w:p>
+      <w:pPr>
+        <w:pStyle w:val="ListParagraph"/>
+        <w:numPr>
+          <w:ilvl w:val="0"/>
+          <w:numId w:val="1"/>
+        </w:numPr>
+      </w:pPr>
+      <w:r>
+        <w:t>[</w:t>
+      </w:r>
+      <w:r>
+        <w:t>1-0</w:t>
+      </w:r>
+      <w:r>
+        <w:t>]</w:t>
+      </w:r>
+      <w:bookmarkStart w:id="0" w:name="_GoBack"/>
+      <w:bookmarkEnd w:id="0"/>
+      <w:r>
+        <w:t xml:space="preserve"> – switch between objects</w:t>
       </w:r>
     </w:p>
     <w:p/>

</xml_diff>

<commit_message>
started creating framework for texture coordinates
changed LoadTexture
added bool if should render texture
added handle for render texture
added to TODO
</commit_message>
<xml_diff>
--- a/MaterialProject/Submission/ReadMe.docx
+++ b/MaterialProject/Submission/ReadMe.docx
@@ -283,11 +283,53 @@
       <w:r>
         <w:t>]</w:t>
       </w:r>
+      <w:r>
+        <w:t xml:space="preserve"> – switch between objects</w:t>
+      </w:r>
+    </w:p>
+    <w:p/>
+    <w:p>
+      <w:pPr>
+        <w:spacing w:line="480" w:lineRule="auto"/>
+        <w:rPr>
+          <w:rFonts w:ascii="Times New Roman" w:hAnsi="Times New Roman" w:cs="Times New Roman"/>
+          <w:sz w:val="24"/>
+        </w:rPr>
+      </w:pPr>
+      <w:r>
+        <w:rPr>
+          <w:rFonts w:ascii="Times New Roman" w:hAnsi="Times New Roman" w:cs="Times New Roman"/>
+          <w:b/>
+          <w:sz w:val="24"/>
+        </w:rPr>
+        <w:t>Lighting Equation</w:t>
+      </w:r>
       <w:bookmarkStart w:id="0" w:name="_GoBack"/>
       <w:bookmarkEnd w:id="0"/>
       <w:r>
-        <w:t xml:space="preserve"> – switch between objects</w:t>
-      </w:r>
+        <w:rPr>
+          <w:rFonts w:ascii="Times New Roman" w:hAnsi="Times New Roman" w:cs="Times New Roman"/>
+          <w:b/>
+          <w:sz w:val="24"/>
+        </w:rPr>
+        <w:t>:</w:t>
+      </w:r>
+      <w:r>
+        <w:rPr>
+          <w:rFonts w:ascii="Times New Roman" w:hAnsi="Times New Roman" w:cs="Times New Roman"/>
+          <w:sz w:val="24"/>
+        </w:rPr>
+        <w:t xml:space="preserve"> </w:t>
+      </w:r>
+    </w:p>
+    <w:p>
+      <w:pPr>
+        <w:spacing w:line="480" w:lineRule="auto"/>
+        <w:rPr>
+          <w:rFonts w:ascii="Times New Roman" w:hAnsi="Times New Roman" w:cs="Times New Roman"/>
+          <w:sz w:val="24"/>
+        </w:rPr>
+      </w:pPr>
     </w:p>
     <w:p/>
     <w:sectPr>

</xml_diff>

<commit_message>
implemented Gourad shading (without textures)
added ability to switch between Phong and Gourad shading at runtime
</commit_message>
<xml_diff>
--- a/MaterialProject/Submission/ReadMe.docx
+++ b/MaterialProject/Submission/ReadMe.docx
@@ -15,8 +15,17 @@
           <w:rFonts w:ascii="Times New Roman" w:hAnsi="Times New Roman" w:cs="Times New Roman"/>
           <w:sz w:val="24"/>
         </w:rPr>
-        <w:t>Andrew Esposito &amp; Nikolai Alexander-Himlan</w:t>
-      </w:r>
+        <w:t>Andrew Esposito &amp; Nikolai Alexander-</w:t>
+      </w:r>
+      <w:proofErr w:type="spellStart"/>
+      <w:r>
+        <w:rPr>
+          <w:rFonts w:ascii="Times New Roman" w:hAnsi="Times New Roman" w:cs="Times New Roman"/>
+          <w:sz w:val="24"/>
+        </w:rPr>
+        <w:t>Himlan</w:t>
+      </w:r>
+      <w:proofErr w:type="spellEnd"/>
     </w:p>
     <w:p>
       <w:pPr>
@@ -73,8 +82,17 @@
           <w:rFonts w:ascii="Times New Roman" w:hAnsi="Times New Roman" w:cs="Times New Roman"/>
           <w:sz w:val="24"/>
         </w:rPr>
-        <w:t>Assignment 3 - Material Render &amp; Shaders</w:t>
-      </w:r>
+        <w:t xml:space="preserve">Assignment 3 - Material Render &amp; </w:t>
+      </w:r>
+      <w:proofErr w:type="spellStart"/>
+      <w:r>
+        <w:rPr>
+          <w:rFonts w:ascii="Times New Roman" w:hAnsi="Times New Roman" w:cs="Times New Roman"/>
+          <w:sz w:val="24"/>
+        </w:rPr>
+        <w:t>Shaders</w:t>
+      </w:r>
+      <w:proofErr w:type="spellEnd"/>
     </w:p>
     <w:p>
       <w:pPr>
@@ -263,7 +281,15 @@
         </w:numPr>
       </w:pPr>
       <w:r>
-        <w:t>O – switch between objects</w:t>
+        <w:t xml:space="preserve">P – switch to </w:t>
+      </w:r>
+      <w:proofErr w:type="spellStart"/>
+      <w:r>
+        <w:t>Phong</w:t>
+      </w:r>
+      <w:proofErr w:type="spellEnd"/>
+      <w:r>
+        <w:t xml:space="preserve"> shading</w:t>
       </w:r>
     </w:p>
     <w:p>
@@ -275,37 +301,69 @@
         </w:numPr>
       </w:pPr>
       <w:r>
-        <w:t>[</w:t>
-      </w:r>
-      <w:r>
-        <w:t>1-0</w:t>
-      </w:r>
-      <w:r>
-        <w:t>]</w:t>
-      </w:r>
-      <w:r>
-        <w:t xml:space="preserve"> – switch between objects</w:t>
-      </w:r>
-    </w:p>
-    <w:p/>
-    <w:p>
-      <w:pPr>
-        <w:spacing w:line="480" w:lineRule="auto"/>
-        <w:rPr>
-          <w:rFonts w:ascii="Times New Roman" w:hAnsi="Times New Roman" w:cs="Times New Roman"/>
-          <w:sz w:val="24"/>
-        </w:rPr>
-      </w:pPr>
-      <w:r>
-        <w:rPr>
-          <w:rFonts w:ascii="Times New Roman" w:hAnsi="Times New Roman" w:cs="Times New Roman"/>
-          <w:b/>
-          <w:sz w:val="24"/>
-        </w:rPr>
-        <w:t>Lighting Equation</w:t>
+        <w:t xml:space="preserve">G – switch to </w:t>
+      </w:r>
+      <w:proofErr w:type="spellStart"/>
+      <w:r>
+        <w:t>Gourad</w:t>
+      </w:r>
+      <w:proofErr w:type="spellEnd"/>
+      <w:r>
+        <w:t xml:space="preserve"> shading</w:t>
       </w:r>
       <w:bookmarkStart w:id="0" w:name="_GoBack"/>
       <w:bookmarkEnd w:id="0"/>
+    </w:p>
+    <w:p>
+      <w:pPr>
+        <w:pStyle w:val="ListParagraph"/>
+        <w:numPr>
+          <w:ilvl w:val="0"/>
+          <w:numId w:val="1"/>
+        </w:numPr>
+      </w:pPr>
+      <w:r>
+        <w:t>O – switch between objects</w:t>
+      </w:r>
+    </w:p>
+    <w:p>
+      <w:pPr>
+        <w:pStyle w:val="ListParagraph"/>
+        <w:numPr>
+          <w:ilvl w:val="0"/>
+          <w:numId w:val="1"/>
+        </w:numPr>
+      </w:pPr>
+      <w:r>
+        <w:t>[</w:t>
+      </w:r>
+      <w:r>
+        <w:t>1-0</w:t>
+      </w:r>
+      <w:r>
+        <w:t>]</w:t>
+      </w:r>
+      <w:r>
+        <w:t xml:space="preserve"> – switch between objects</w:t>
+      </w:r>
+    </w:p>
+    <w:p/>
+    <w:p>
+      <w:pPr>
+        <w:spacing w:line="480" w:lineRule="auto"/>
+        <w:rPr>
+          <w:rFonts w:ascii="Times New Roman" w:hAnsi="Times New Roman" w:cs="Times New Roman"/>
+          <w:sz w:val="24"/>
+        </w:rPr>
+      </w:pPr>
+      <w:r>
+        <w:rPr>
+          <w:rFonts w:ascii="Times New Roman" w:hAnsi="Times New Roman" w:cs="Times New Roman"/>
+          <w:b/>
+          <w:sz w:val="24"/>
+        </w:rPr>
+        <w:t>Lighting Equation</w:t>
+      </w:r>
       <w:r>
         <w:rPr>
           <w:rFonts w:ascii="Times New Roman" w:hAnsi="Times New Roman" w:cs="Times New Roman"/>

</xml_diff>

<commit_message>
described lighting equation in readMe file
</commit_message>
<xml_diff>
--- a/MaterialProject/Submission/ReadMe.docx
+++ b/MaterialProject/Submission/ReadMe.docx
@@ -130,6 +130,186 @@
           <w:lang w:val="en"/>
         </w:rPr>
         <w:t>:</w:t>
+      </w:r>
+    </w:p>
+    <w:p>
+      <w:pPr>
+        <w:spacing w:line="240" w:lineRule="auto"/>
+        <w:rPr>
+          <w:rFonts w:ascii="Times New Roman" w:hAnsi="Times New Roman" w:cs="Times New Roman"/>
+          <w:sz w:val="24"/>
+          <w:lang w:val="en"/>
+        </w:rPr>
+      </w:pPr>
+      <w:r>
+        <w:rPr>
+          <w:rFonts w:ascii="Times New Roman" w:hAnsi="Times New Roman" w:cs="Times New Roman"/>
+          <w:sz w:val="24"/>
+          <w:lang w:val="en"/>
+        </w:rPr>
+        <w:t xml:space="preserve">•Move to </w:t>
+      </w:r>
+      <w:proofErr w:type="spellStart"/>
+      <w:r>
+        <w:rPr>
+          <w:rFonts w:ascii="Times New Roman" w:hAnsi="Times New Roman" w:cs="Times New Roman"/>
+          <w:sz w:val="24"/>
+          <w:lang w:val="en"/>
+        </w:rPr>
+        <w:t>shader</w:t>
+      </w:r>
+      <w:proofErr w:type="spellEnd"/>
+      <w:r>
+        <w:rPr>
+          <w:rFonts w:ascii="Times New Roman" w:hAnsi="Times New Roman" w:cs="Times New Roman"/>
+          <w:sz w:val="24"/>
+          <w:lang w:val="en"/>
+        </w:rPr>
+        <w:t xml:space="preserve"> rendering and basic </w:t>
+      </w:r>
+      <w:proofErr w:type="spellStart"/>
+      <w:r>
+        <w:rPr>
+          <w:rFonts w:ascii="Times New Roman" w:hAnsi="Times New Roman" w:cs="Times New Roman"/>
+          <w:sz w:val="24"/>
+          <w:lang w:val="en"/>
+        </w:rPr>
+        <w:t>shader</w:t>
+      </w:r>
+      <w:proofErr w:type="spellEnd"/>
+      <w:r>
+        <w:rPr>
+          <w:rFonts w:ascii="Times New Roman" w:hAnsi="Times New Roman" w:cs="Times New Roman"/>
+          <w:sz w:val="24"/>
+          <w:lang w:val="en"/>
+        </w:rPr>
+        <w:t xml:space="preserve"> system (goodbye to the fixed pipeline)</w:t>
+      </w:r>
+    </w:p>
+    <w:p>
+      <w:pPr>
+        <w:spacing w:line="240" w:lineRule="auto"/>
+        <w:rPr>
+          <w:rFonts w:ascii="Times New Roman" w:hAnsi="Times New Roman" w:cs="Times New Roman"/>
+          <w:sz w:val="24"/>
+          <w:lang w:val="en"/>
+        </w:rPr>
+      </w:pPr>
+      <w:r>
+        <w:rPr>
+          <w:rFonts w:ascii="Times New Roman" w:hAnsi="Times New Roman" w:cs="Times New Roman"/>
+          <w:sz w:val="24"/>
+          <w:lang w:val="en"/>
+        </w:rPr>
+        <w:t>•Learn about D3DXMESH class data structure.</w:t>
+      </w:r>
+    </w:p>
+    <w:p>
+      <w:pPr>
+        <w:spacing w:line="240" w:lineRule="auto"/>
+        <w:rPr>
+          <w:rFonts w:ascii="Times New Roman" w:hAnsi="Times New Roman" w:cs="Times New Roman"/>
+          <w:sz w:val="24"/>
+          <w:lang w:val="en"/>
+        </w:rPr>
+      </w:pPr>
+      <w:r>
+        <w:rPr>
+          <w:rFonts w:ascii="Times New Roman" w:hAnsi="Times New Roman" w:cs="Times New Roman"/>
+          <w:sz w:val="24"/>
+          <w:lang w:val="en"/>
+        </w:rPr>
+        <w:t>•Implement and connect a basic material</w:t>
+      </w:r>
+    </w:p>
+    <w:p>
+      <w:pPr>
+        <w:spacing w:line="240" w:lineRule="auto"/>
+        <w:rPr>
+          <w:rFonts w:ascii="Times New Roman" w:hAnsi="Times New Roman" w:cs="Times New Roman"/>
+          <w:sz w:val="24"/>
+          <w:lang w:val="en"/>
+        </w:rPr>
+      </w:pPr>
+      <w:r>
+        <w:rPr>
+          <w:rFonts w:ascii="Times New Roman" w:hAnsi="Times New Roman" w:cs="Times New Roman"/>
+          <w:sz w:val="24"/>
+          <w:lang w:val="en"/>
+        </w:rPr>
+        <w:t xml:space="preserve">•Implement both </w:t>
+      </w:r>
+      <w:proofErr w:type="spellStart"/>
+      <w:r>
+        <w:rPr>
+          <w:rFonts w:ascii="Times New Roman" w:hAnsi="Times New Roman" w:cs="Times New Roman"/>
+          <w:sz w:val="24"/>
+          <w:lang w:val="en"/>
+        </w:rPr>
+        <w:t>Gouraud</w:t>
+      </w:r>
+      <w:proofErr w:type="spellEnd"/>
+      <w:r>
+        <w:rPr>
+          <w:rFonts w:ascii="Times New Roman" w:hAnsi="Times New Roman" w:cs="Times New Roman"/>
+          <w:sz w:val="24"/>
+          <w:lang w:val="en"/>
+        </w:rPr>
+        <w:t xml:space="preserve"> and </w:t>
+      </w:r>
+      <w:proofErr w:type="spellStart"/>
+      <w:r>
+        <w:rPr>
+          <w:rFonts w:ascii="Times New Roman" w:hAnsi="Times New Roman" w:cs="Times New Roman"/>
+          <w:sz w:val="24"/>
+          <w:lang w:val="en"/>
+        </w:rPr>
+        <w:t>Phong</w:t>
+      </w:r>
+      <w:proofErr w:type="spellEnd"/>
+      <w:r>
+        <w:rPr>
+          <w:rFonts w:ascii="Times New Roman" w:hAnsi="Times New Roman" w:cs="Times New Roman"/>
+          <w:sz w:val="24"/>
+          <w:lang w:val="en"/>
+        </w:rPr>
+        <w:t xml:space="preserve"> shading - each partner is required to implement one technique (vertex and pixel </w:t>
+      </w:r>
+      <w:proofErr w:type="spellStart"/>
+      <w:r>
+        <w:rPr>
+          <w:rFonts w:ascii="Times New Roman" w:hAnsi="Times New Roman" w:cs="Times New Roman"/>
+          <w:sz w:val="24"/>
+          <w:lang w:val="en"/>
+        </w:rPr>
+        <w:t>shader</w:t>
+      </w:r>
+      <w:proofErr w:type="spellEnd"/>
+      <w:r>
+        <w:rPr>
+          <w:rFonts w:ascii="Times New Roman" w:hAnsi="Times New Roman" w:cs="Times New Roman"/>
+          <w:sz w:val="24"/>
+          <w:lang w:val="en"/>
+        </w:rPr>
+        <w:t>) for your existing primitives</w:t>
+      </w:r>
+    </w:p>
+    <w:p>
+      <w:pPr>
+        <w:spacing w:line="240" w:lineRule="auto"/>
+        <w:rPr>
+          <w:rFonts w:ascii="Times New Roman" w:hAnsi="Times New Roman" w:cs="Times New Roman"/>
+          <w:sz w:val="24"/>
+          <w:lang w:val="en"/>
+        </w:rPr>
+      </w:pPr>
+      <w:r>
+        <w:rPr>
+          <w:rFonts w:ascii="Times New Roman" w:hAnsi="Times New Roman" w:cs="Times New Roman"/>
+          <w:sz w:val="24"/>
+          <w:lang w:val="en"/>
+        </w:rPr>
+        <w:t>•Support Texture and the generic lighting model.</w:t>
       </w:r>
     </w:p>
     <w:p>
@@ -311,8 +491,6 @@
       <w:r>
         <w:t xml:space="preserve"> shading</w:t>
       </w:r>
-      <w:bookmarkStart w:id="0" w:name="_GoBack"/>
-      <w:bookmarkEnd w:id="0"/>
     </w:p>
     <w:p>
       <w:pPr>
@@ -362,6 +540,7 @@
           <w:b/>
           <w:sz w:val="24"/>
         </w:rPr>
+        <w:lastRenderedPageBreak/>
         <w:t>Lighting Equation</w:t>
       </w:r>
       <w:r>
@@ -378,6 +557,426 @@
           <w:sz w:val="24"/>
         </w:rPr>
         <w:t xml:space="preserve"> </w:t>
+      </w:r>
+    </w:p>
+    <w:p>
+      <w:pPr>
+        <w:spacing w:line="480" w:lineRule="auto"/>
+        <w:rPr>
+          <w:rFonts w:ascii="Times New Roman" w:hAnsi="Times New Roman" w:cs="Times New Roman"/>
+          <w:sz w:val="24"/>
+        </w:rPr>
+      </w:pPr>
+      <w:bookmarkStart w:id="0" w:name="_GoBack"/>
+      <w:bookmarkEnd w:id="0"/>
+    </w:p>
+    <w:p>
+      <w:pPr>
+        <w:spacing w:line="480" w:lineRule="auto"/>
+        <w:rPr>
+          <w:rFonts w:ascii="Times New Roman" w:hAnsi="Times New Roman" w:cs="Times New Roman"/>
+          <w:b/>
+          <w:i/>
+          <w:sz w:val="24"/>
+        </w:rPr>
+      </w:pPr>
+      <w:r>
+        <w:rPr>
+          <w:rFonts w:ascii="Times New Roman" w:hAnsi="Times New Roman" w:cs="Times New Roman"/>
+          <w:b/>
+          <w:i/>
+          <w:sz w:val="24"/>
+        </w:rPr>
+        <w:t>The following steps make up our program’s lighting equation:</w:t>
+      </w:r>
+    </w:p>
+    <w:p>
+      <w:pPr>
+        <w:pStyle w:val="ListParagraph"/>
+        <w:numPr>
+          <w:ilvl w:val="0"/>
+          <w:numId w:val="2"/>
+        </w:numPr>
+        <w:spacing w:line="480" w:lineRule="auto"/>
+        <w:rPr>
+          <w:rFonts w:ascii="Times New Roman" w:hAnsi="Times New Roman" w:cs="Times New Roman"/>
+          <w:sz w:val="24"/>
+        </w:rPr>
+      </w:pPr>
+      <w:r>
+        <w:rPr>
+          <w:rFonts w:ascii="Times New Roman" w:hAnsi="Times New Roman" w:cs="Times New Roman"/>
+          <w:sz w:val="24"/>
+        </w:rPr>
+        <w:t>Computing</w:t>
+      </w:r>
+      <w:r>
+        <w:rPr>
+          <w:rFonts w:ascii="Times New Roman" w:hAnsi="Times New Roman" w:cs="Times New Roman"/>
+          <w:sz w:val="24"/>
+        </w:rPr>
+        <w:t xml:space="preserve"> the vector from the vertex to the eye position</w:t>
+      </w:r>
+      <w:r>
+        <w:rPr>
+          <w:rFonts w:ascii="Times New Roman" w:hAnsi="Times New Roman" w:cs="Times New Roman"/>
+          <w:sz w:val="24"/>
+        </w:rPr>
+        <w:t xml:space="preserve"> in world space by normalizing </w:t>
+      </w:r>
+      <w:r>
+        <w:rPr>
+          <w:rFonts w:ascii="Times New Roman" w:hAnsi="Times New Roman" w:cs="Times New Roman"/>
+          <w:sz w:val="24"/>
+        </w:rPr>
+        <w:t>the eye position subtracted by the vertex position</w:t>
+      </w:r>
+      <w:r>
+        <w:rPr>
+          <w:rFonts w:ascii="Times New Roman" w:hAnsi="Times New Roman" w:cs="Times New Roman"/>
+          <w:sz w:val="24"/>
+        </w:rPr>
+        <w:t>.</w:t>
+      </w:r>
+    </w:p>
+    <w:p>
+      <w:pPr>
+        <w:pStyle w:val="ListParagraph"/>
+        <w:numPr>
+          <w:ilvl w:val="0"/>
+          <w:numId w:val="2"/>
+        </w:numPr>
+        <w:spacing w:line="480" w:lineRule="auto"/>
+        <w:rPr>
+          <w:rFonts w:ascii="Times New Roman" w:hAnsi="Times New Roman" w:cs="Times New Roman"/>
+          <w:sz w:val="24"/>
+        </w:rPr>
+      </w:pPr>
+      <w:r>
+        <w:rPr>
+          <w:rFonts w:ascii="Times New Roman" w:hAnsi="Times New Roman" w:cs="Times New Roman"/>
+          <w:sz w:val="24"/>
+        </w:rPr>
+        <w:t xml:space="preserve">Compute the </w:t>
+      </w:r>
+      <w:r>
+        <w:rPr>
+          <w:rFonts w:ascii="Times New Roman" w:hAnsi="Times New Roman" w:cs="Times New Roman"/>
+          <w:sz w:val="24"/>
+        </w:rPr>
+        <w:t>reflection vector</w:t>
+      </w:r>
+      <w:r>
+        <w:rPr>
+          <w:rFonts w:ascii="Times New Roman" w:hAnsi="Times New Roman" w:cs="Times New Roman"/>
+          <w:sz w:val="24"/>
+        </w:rPr>
+        <w:t xml:space="preserve"> of the lighting using the normal and </w:t>
+      </w:r>
+      <w:r>
+        <w:rPr>
+          <w:rFonts w:ascii="Times New Roman" w:hAnsi="Times New Roman" w:cs="Times New Roman"/>
+          <w:sz w:val="24"/>
+        </w:rPr>
+        <w:t xml:space="preserve">negative of the </w:t>
+      </w:r>
+      <w:r>
+        <w:rPr>
+          <w:rFonts w:ascii="Times New Roman" w:hAnsi="Times New Roman" w:cs="Times New Roman"/>
+          <w:sz w:val="24"/>
+        </w:rPr>
+        <w:t>light direction according to the world view.</w:t>
+      </w:r>
+    </w:p>
+    <w:p>
+      <w:pPr>
+        <w:pStyle w:val="ListParagraph"/>
+        <w:numPr>
+          <w:ilvl w:val="0"/>
+          <w:numId w:val="2"/>
+        </w:numPr>
+        <w:spacing w:line="480" w:lineRule="auto"/>
+        <w:rPr>
+          <w:rFonts w:ascii="Times New Roman" w:hAnsi="Times New Roman" w:cs="Times New Roman"/>
+          <w:sz w:val="24"/>
+        </w:rPr>
+      </w:pPr>
+      <w:r>
+        <w:rPr>
+          <w:rFonts w:ascii="Times New Roman" w:hAnsi="Times New Roman" w:cs="Times New Roman"/>
+          <w:sz w:val="24"/>
+        </w:rPr>
+        <w:t xml:space="preserve">Get </w:t>
+      </w:r>
+      <w:r>
+        <w:rPr>
+          <w:rFonts w:ascii="Times New Roman" w:hAnsi="Times New Roman" w:cs="Times New Roman"/>
+          <w:sz w:val="24"/>
+        </w:rPr>
+        <w:t xml:space="preserve">the </w:t>
+      </w:r>
+      <w:r>
+        <w:rPr>
+          <w:rFonts w:ascii="Times New Roman" w:hAnsi="Times New Roman" w:cs="Times New Roman"/>
+          <w:sz w:val="24"/>
+        </w:rPr>
+        <w:t xml:space="preserve">dot matrix of the </w:t>
+      </w:r>
+      <w:r>
+        <w:rPr>
+          <w:rFonts w:ascii="Times New Roman" w:hAnsi="Times New Roman" w:cs="Times New Roman"/>
+          <w:sz w:val="24"/>
+        </w:rPr>
+        <w:t>light’s reflection vector</w:t>
+      </w:r>
+      <w:r>
+        <w:rPr>
+          <w:rFonts w:ascii="Times New Roman" w:hAnsi="Times New Roman" w:cs="Times New Roman"/>
+          <w:sz w:val="24"/>
+        </w:rPr>
+        <w:t xml:space="preserve"> and </w:t>
+      </w:r>
+      <w:r>
+        <w:rPr>
+          <w:rFonts w:ascii="Times New Roman" w:hAnsi="Times New Roman" w:cs="Times New Roman"/>
+          <w:sz w:val="24"/>
+        </w:rPr>
+        <w:t>the vector from the vertex to the eye position,</w:t>
+      </w:r>
+      <w:r>
+        <w:rPr>
+          <w:rFonts w:ascii="Times New Roman" w:hAnsi="Times New Roman" w:cs="Times New Roman"/>
+          <w:sz w:val="24"/>
+        </w:rPr>
+        <w:t xml:space="preserve"> and put it to the power of the value that represents the </w:t>
+      </w:r>
+      <w:r>
+        <w:rPr>
+          <w:rFonts w:ascii="Times New Roman" w:hAnsi="Times New Roman" w:cs="Times New Roman"/>
+          <w:sz w:val="24"/>
+        </w:rPr>
+        <w:t>strength of the specular lighting to determine</w:t>
+      </w:r>
+      <w:r>
+        <w:rPr>
+          <w:rFonts w:ascii="Times New Roman" w:hAnsi="Times New Roman" w:cs="Times New Roman"/>
+          <w:sz w:val="24"/>
+        </w:rPr>
+        <w:t xml:space="preserve"> </w:t>
+      </w:r>
+      <w:r>
+        <w:rPr>
+          <w:rFonts w:ascii="Times New Roman" w:hAnsi="Times New Roman" w:cs="Times New Roman"/>
+          <w:sz w:val="24"/>
+        </w:rPr>
+        <w:t xml:space="preserve">how much specular light </w:t>
+      </w:r>
+      <w:r>
+        <w:rPr>
+          <w:rFonts w:ascii="Times New Roman" w:hAnsi="Times New Roman" w:cs="Times New Roman"/>
+          <w:sz w:val="24"/>
+        </w:rPr>
+        <w:t>is visible to the viewer</w:t>
+      </w:r>
+      <w:r>
+        <w:rPr>
+          <w:rFonts w:ascii="Times New Roman" w:hAnsi="Times New Roman" w:cs="Times New Roman"/>
+          <w:sz w:val="24"/>
+        </w:rPr>
+        <w:t>.</w:t>
+      </w:r>
+    </w:p>
+    <w:p>
+      <w:pPr>
+        <w:pStyle w:val="ListParagraph"/>
+        <w:numPr>
+          <w:ilvl w:val="0"/>
+          <w:numId w:val="2"/>
+        </w:numPr>
+        <w:spacing w:line="480" w:lineRule="auto"/>
+        <w:rPr>
+          <w:rFonts w:ascii="Times New Roman" w:hAnsi="Times New Roman" w:cs="Times New Roman"/>
+          <w:sz w:val="24"/>
+        </w:rPr>
+      </w:pPr>
+      <w:r>
+        <w:rPr>
+          <w:rFonts w:ascii="Times New Roman" w:hAnsi="Times New Roman" w:cs="Times New Roman"/>
+          <w:sz w:val="24"/>
+        </w:rPr>
+        <w:t>Determine the diffuse light intensity that strikes the vertex</w:t>
+      </w:r>
+      <w:r>
+        <w:rPr>
+          <w:rFonts w:ascii="Times New Roman" w:hAnsi="Times New Roman" w:cs="Times New Roman"/>
+          <w:sz w:val="24"/>
+        </w:rPr>
+        <w:t xml:space="preserve"> by de</w:t>
+      </w:r>
+      <w:r>
+        <w:rPr>
+          <w:rFonts w:ascii="Times New Roman" w:hAnsi="Times New Roman" w:cs="Times New Roman"/>
+          <w:sz w:val="24"/>
+        </w:rPr>
+        <w:t>termining the dot matrix of the normal and light direction according to the world view.</w:t>
+      </w:r>
+    </w:p>
+    <w:p>
+      <w:pPr>
+        <w:pStyle w:val="ListParagraph"/>
+        <w:numPr>
+          <w:ilvl w:val="0"/>
+          <w:numId w:val="2"/>
+        </w:numPr>
+        <w:spacing w:line="480" w:lineRule="auto"/>
+        <w:rPr>
+          <w:rFonts w:ascii="Times New Roman" w:hAnsi="Times New Roman" w:cs="Times New Roman"/>
+          <w:sz w:val="24"/>
+        </w:rPr>
+      </w:pPr>
+      <w:r>
+        <w:rPr>
+          <w:rFonts w:ascii="Times New Roman" w:hAnsi="Times New Roman" w:cs="Times New Roman"/>
+          <w:sz w:val="24"/>
+        </w:rPr>
+        <w:t>Compute the ambient, diffuse and specular</w:t>
+      </w:r>
+      <w:r>
+        <w:rPr>
+          <w:rFonts w:ascii="Times New Roman" w:hAnsi="Times New Roman" w:cs="Times New Roman"/>
+          <w:sz w:val="24"/>
+        </w:rPr>
+        <w:t xml:space="preserve"> lighting by </w:t>
+      </w:r>
+      <w:r>
+        <w:rPr>
+          <w:rFonts w:ascii="Times New Roman" w:hAnsi="Times New Roman" w:cs="Times New Roman"/>
+          <w:sz w:val="24"/>
+        </w:rPr>
+        <w:t>multiplying the color of the material and lighting for each different method</w:t>
+      </w:r>
+      <w:r>
+        <w:rPr>
+          <w:rFonts w:ascii="Times New Roman" w:hAnsi="Times New Roman" w:cs="Times New Roman"/>
+          <w:sz w:val="24"/>
+        </w:rPr>
+        <w:t xml:space="preserve"> </w:t>
+      </w:r>
+      <w:r>
+        <w:rPr>
+          <w:rFonts w:ascii="Times New Roman" w:hAnsi="Times New Roman" w:cs="Times New Roman"/>
+          <w:sz w:val="24"/>
+        </w:rPr>
+        <w:t xml:space="preserve">material </w:t>
+      </w:r>
+      <w:r>
+        <w:rPr>
+          <w:rFonts w:ascii="Times New Roman" w:hAnsi="Times New Roman" w:cs="Times New Roman"/>
+          <w:sz w:val="24"/>
+        </w:rPr>
+        <w:t>separat</w:t>
+      </w:r>
+      <w:r>
+        <w:rPr>
+          <w:rFonts w:ascii="Times New Roman" w:hAnsi="Times New Roman" w:cs="Times New Roman"/>
+          <w:sz w:val="24"/>
+        </w:rPr>
+        <w:t>e</w:t>
+      </w:r>
+      <w:r>
+        <w:rPr>
+          <w:rFonts w:ascii="Times New Roman" w:hAnsi="Times New Roman" w:cs="Times New Roman"/>
+          <w:sz w:val="24"/>
+        </w:rPr>
+        <w:t>ly.</w:t>
+      </w:r>
+      <w:r>
+        <w:rPr>
+          <w:rFonts w:ascii="Times New Roman" w:hAnsi="Times New Roman" w:cs="Times New Roman"/>
+          <w:sz w:val="24"/>
+        </w:rPr>
+        <w:t xml:space="preserve"> For specular lighting, multiply the resulting product by the </w:t>
+      </w:r>
+      <w:r>
+        <w:rPr>
+          <w:rFonts w:ascii="Times New Roman" w:hAnsi="Times New Roman" w:cs="Times New Roman"/>
+          <w:sz w:val="24"/>
+        </w:rPr>
+        <w:t xml:space="preserve">specular light </w:t>
+      </w:r>
+      <w:r>
+        <w:rPr>
+          <w:rFonts w:ascii="Times New Roman" w:hAnsi="Times New Roman" w:cs="Times New Roman"/>
+          <w:sz w:val="24"/>
+        </w:rPr>
+        <w:t xml:space="preserve">the viewer can see. For diffuse lighting, multiply the resulting product by the </w:t>
+      </w:r>
+      <w:r>
+        <w:rPr>
+          <w:rFonts w:ascii="Times New Roman" w:hAnsi="Times New Roman" w:cs="Times New Roman"/>
+          <w:sz w:val="24"/>
+        </w:rPr>
+        <w:t>diffuse light intensity that strikes the vertex</w:t>
+      </w:r>
+      <w:r>
+        <w:rPr>
+          <w:rFonts w:ascii="Times New Roman" w:hAnsi="Times New Roman" w:cs="Times New Roman"/>
+          <w:sz w:val="24"/>
+        </w:rPr>
+        <w:t>.</w:t>
+      </w:r>
+    </w:p>
+    <w:p>
+      <w:pPr>
+        <w:pStyle w:val="ListParagraph"/>
+        <w:numPr>
+          <w:ilvl w:val="0"/>
+          <w:numId w:val="2"/>
+        </w:numPr>
+        <w:spacing w:line="480" w:lineRule="auto"/>
+        <w:rPr>
+          <w:rFonts w:ascii="Times New Roman" w:hAnsi="Times New Roman" w:cs="Times New Roman"/>
+          <w:sz w:val="24"/>
+        </w:rPr>
+      </w:pPr>
+      <w:r>
+        <w:rPr>
+          <w:rFonts w:ascii="Times New Roman" w:hAnsi="Times New Roman" w:cs="Times New Roman"/>
+          <w:sz w:val="24"/>
+        </w:rPr>
+        <w:t>Lastly, add the ambient and diffuse values together and copy over the diffuse alpha.</w:t>
+      </w:r>
+    </w:p>
+    <w:p>
+      <w:pPr>
+        <w:spacing w:line="480" w:lineRule="auto"/>
+        <w:rPr>
+          <w:rFonts w:ascii="Times New Roman" w:hAnsi="Times New Roman" w:cs="Times New Roman"/>
+          <w:sz w:val="24"/>
+        </w:rPr>
+      </w:pPr>
+      <w:r>
+        <w:rPr>
+          <w:rFonts w:ascii="Times New Roman" w:hAnsi="Times New Roman" w:cs="Times New Roman"/>
+          <w:sz w:val="24"/>
+        </w:rPr>
+        <w:tab/>
+      </w:r>
+    </w:p>
+    <w:p>
+      <w:pPr>
+        <w:spacing w:line="480" w:lineRule="auto"/>
+        <w:rPr>
+          <w:rFonts w:ascii="Times New Roman" w:hAnsi="Times New Roman" w:cs="Times New Roman"/>
+          <w:sz w:val="24"/>
+        </w:rPr>
+      </w:pPr>
+      <w:r>
+        <w:rPr>
+          <w:rFonts w:ascii="Times New Roman" w:hAnsi="Times New Roman" w:cs="Times New Roman"/>
+          <w:sz w:val="24"/>
+        </w:rPr>
+        <w:tab/>
       </w:r>
     </w:p>
     <w:p>
@@ -403,6 +1002,92 @@
 <file path=word/numbering.xml><?xml version="1.0" encoding="utf-8"?>
 <w:numbering xmlns:wpc="http://schemas.microsoft.com/office/word/2010/wordprocessingCanvas" xmlns:mc="http://schemas.openxmlformats.org/markup-compatibility/2006" xmlns:o="urn:schemas-microsoft-com:office:office" xmlns:r="http://schemas.openxmlformats.org/officeDocument/2006/relationships" xmlns:m="http://schemas.openxmlformats.org/officeDocument/2006/math" xmlns:v="urn:schemas-microsoft-com:vml" xmlns:wp14="http://schemas.microsoft.com/office/word/2010/wordprocessingDrawing" xmlns:wp="http://schemas.openxmlformats.org/drawingml/2006/wordprocessingDrawing" xmlns:w10="urn:schemas-microsoft-com:office:word" xmlns:w="http://schemas.openxmlformats.org/wordprocessingml/2006/main" xmlns:w14="http://schemas.microsoft.com/office/word/2010/wordml" xmlns:w15="http://schemas.microsoft.com/office/word/2012/wordml" xmlns:wpg="http://schemas.microsoft.com/office/word/2010/wordprocessingGroup" xmlns:wpi="http://schemas.microsoft.com/office/word/2010/wordprocessingInk" xmlns:wne="http://schemas.microsoft.com/office/word/2006/wordml" xmlns:wps="http://schemas.microsoft.com/office/word/2010/wordprocessingShape" mc:Ignorable="w14 w15 wp14">
   <w:abstractNum w:abstractNumId="0">
+    <w:nsid w:val="5D873B4E"/>
+    <w:multiLevelType w:val="hybridMultilevel"/>
+    <w:tmpl w:val="DDC676CC"/>
+    <w:lvl w:ilvl="0" w:tplc="0409000F">
+      <w:start w:val="1"/>
+      <w:numFmt w:val="decimal"/>
+      <w:lvlText w:val="%1."/>
+      <w:lvlJc w:val="left"/>
+      <w:pPr>
+        <w:ind w:left="360" w:hanging="360"/>
+      </w:pPr>
+    </w:lvl>
+    <w:lvl w:ilvl="1" w:tplc="04090019" w:tentative="1">
+      <w:start w:val="1"/>
+      <w:numFmt w:val="lowerLetter"/>
+      <w:lvlText w:val="%2."/>
+      <w:lvlJc w:val="left"/>
+      <w:pPr>
+        <w:ind w:left="1080" w:hanging="360"/>
+      </w:pPr>
+    </w:lvl>
+    <w:lvl w:ilvl="2" w:tplc="0409001B" w:tentative="1">
+      <w:start w:val="1"/>
+      <w:numFmt w:val="lowerRoman"/>
+      <w:lvlText w:val="%3."/>
+      <w:lvlJc w:val="right"/>
+      <w:pPr>
+        <w:ind w:left="1800" w:hanging="180"/>
+      </w:pPr>
+    </w:lvl>
+    <w:lvl w:ilvl="3" w:tplc="0409000F" w:tentative="1">
+      <w:start w:val="1"/>
+      <w:numFmt w:val="decimal"/>
+      <w:lvlText w:val="%4."/>
+      <w:lvlJc w:val="left"/>
+      <w:pPr>
+        <w:ind w:left="2520" w:hanging="360"/>
+      </w:pPr>
+    </w:lvl>
+    <w:lvl w:ilvl="4" w:tplc="04090019" w:tentative="1">
+      <w:start w:val="1"/>
+      <w:numFmt w:val="lowerLetter"/>
+      <w:lvlText w:val="%5."/>
+      <w:lvlJc w:val="left"/>
+      <w:pPr>
+        <w:ind w:left="3240" w:hanging="360"/>
+      </w:pPr>
+    </w:lvl>
+    <w:lvl w:ilvl="5" w:tplc="0409001B" w:tentative="1">
+      <w:start w:val="1"/>
+      <w:numFmt w:val="lowerRoman"/>
+      <w:lvlText w:val="%6."/>
+      <w:lvlJc w:val="right"/>
+      <w:pPr>
+        <w:ind w:left="3960" w:hanging="180"/>
+      </w:pPr>
+    </w:lvl>
+    <w:lvl w:ilvl="6" w:tplc="0409000F" w:tentative="1">
+      <w:start w:val="1"/>
+      <w:numFmt w:val="decimal"/>
+      <w:lvlText w:val="%7."/>
+      <w:lvlJc w:val="left"/>
+      <w:pPr>
+        <w:ind w:left="4680" w:hanging="360"/>
+      </w:pPr>
+    </w:lvl>
+    <w:lvl w:ilvl="7" w:tplc="04090019" w:tentative="1">
+      <w:start w:val="1"/>
+      <w:numFmt w:val="lowerLetter"/>
+      <w:lvlText w:val="%8."/>
+      <w:lvlJc w:val="left"/>
+      <w:pPr>
+        <w:ind w:left="5400" w:hanging="360"/>
+      </w:pPr>
+    </w:lvl>
+    <w:lvl w:ilvl="8" w:tplc="0409001B" w:tentative="1">
+      <w:start w:val="1"/>
+      <w:numFmt w:val="lowerRoman"/>
+      <w:lvlText w:val="%9."/>
+      <w:lvlJc w:val="right"/>
+      <w:pPr>
+        <w:ind w:left="6120" w:hanging="180"/>
+      </w:pPr>
+    </w:lvl>
+  </w:abstractNum>
+  <w:abstractNum w:abstractNumId="1">
     <w:nsid w:val="79B85265"/>
     <w:multiLevelType w:val="hybridMultilevel"/>
     <w:tmpl w:val="823E01DC"/>
@@ -516,6 +1201,9 @@
     </w:lvl>
   </w:abstractNum>
   <w:num w:numId="1">
+    <w:abstractNumId w:val="1"/>
+  </w:num>
+  <w:num w:numId="2">
     <w:abstractNumId w:val="0"/>
   </w:num>
 </w:numbering>

</xml_diff>

<commit_message>
made a slight modification to the ReadMe
put together the final .zip file for submission
</commit_message>
<xml_diff>
--- a/MaterialProject/Submission/ReadMe.docx
+++ b/MaterialProject/Submission/ReadMe.docx
@@ -8,24 +8,17 @@
         <w:rPr>
           <w:rFonts w:ascii="Times New Roman" w:hAnsi="Times New Roman" w:cs="Times New Roman"/>
           <w:sz w:val="24"/>
-        </w:rPr>
-      </w:pPr>
-      <w:r>
-        <w:rPr>
-          <w:rFonts w:ascii="Times New Roman" w:hAnsi="Times New Roman" w:cs="Times New Roman"/>
-          <w:sz w:val="24"/>
-        </w:rPr>
-        <w:t>Andrew Esposito &amp; Nikolai Alexander-</w:t>
-      </w:r>
-      <w:proofErr w:type="spellStart"/>
-      <w:r>
-        <w:rPr>
-          <w:rFonts w:ascii="Times New Roman" w:hAnsi="Times New Roman" w:cs="Times New Roman"/>
-          <w:sz w:val="24"/>
-        </w:rPr>
-        <w:t>Himlan</w:t>
-      </w:r>
-      <w:proofErr w:type="spellEnd"/>
+          <w:szCs w:val="24"/>
+        </w:rPr>
+      </w:pPr>
+      <w:r>
+        <w:rPr>
+          <w:rFonts w:ascii="Times New Roman" w:hAnsi="Times New Roman" w:cs="Times New Roman"/>
+          <w:sz w:val="24"/>
+          <w:szCs w:val="24"/>
+        </w:rPr>
+        <w:t>Andrew Esposito &amp; Nikolai Alexander-Himlan</w:t>
+      </w:r>
     </w:p>
     <w:p>
       <w:pPr>
@@ -33,12 +26,14 @@
         <w:rPr>
           <w:rFonts w:ascii="Times New Roman" w:hAnsi="Times New Roman" w:cs="Times New Roman"/>
           <w:sz w:val="24"/>
-        </w:rPr>
-      </w:pPr>
-      <w:r>
-        <w:rPr>
-          <w:rFonts w:ascii="Times New Roman" w:hAnsi="Times New Roman" w:cs="Times New Roman"/>
-          <w:sz w:val="24"/>
+          <w:szCs w:val="24"/>
+        </w:rPr>
+      </w:pPr>
+      <w:r>
+        <w:rPr>
+          <w:rFonts w:ascii="Times New Roman" w:hAnsi="Times New Roman" w:cs="Times New Roman"/>
+          <w:sz w:val="24"/>
+          <w:szCs w:val="24"/>
         </w:rPr>
         <w:t>3/1/2015</w:t>
       </w:r>
@@ -49,12 +44,14 @@
         <w:rPr>
           <w:rFonts w:ascii="Times New Roman" w:hAnsi="Times New Roman" w:cs="Times New Roman"/>
           <w:sz w:val="24"/>
-        </w:rPr>
-      </w:pPr>
-      <w:r>
-        <w:rPr>
-          <w:rFonts w:ascii="Times New Roman" w:hAnsi="Times New Roman" w:cs="Times New Roman"/>
-          <w:sz w:val="24"/>
+          <w:szCs w:val="24"/>
+        </w:rPr>
+      </w:pPr>
+      <w:r>
+        <w:rPr>
+          <w:rFonts w:ascii="Times New Roman" w:hAnsi="Times New Roman" w:cs="Times New Roman"/>
+          <w:sz w:val="24"/>
+          <w:szCs w:val="24"/>
         </w:rPr>
         <w:t>EGP-300-52</w:t>
       </w:r>
@@ -65,6 +62,7 @@
         <w:rPr>
           <w:rFonts w:ascii="Times New Roman" w:hAnsi="Times New Roman" w:cs="Times New Roman"/>
           <w:sz w:val="24"/>
+          <w:szCs w:val="24"/>
         </w:rPr>
       </w:pPr>
     </w:p>
@@ -75,24 +73,17 @@
         <w:rPr>
           <w:rFonts w:ascii="Times New Roman" w:hAnsi="Times New Roman" w:cs="Times New Roman"/>
           <w:sz w:val="24"/>
-        </w:rPr>
-      </w:pPr>
-      <w:r>
-        <w:rPr>
-          <w:rFonts w:ascii="Times New Roman" w:hAnsi="Times New Roman" w:cs="Times New Roman"/>
-          <w:sz w:val="24"/>
-        </w:rPr>
-        <w:t xml:space="preserve">Assignment 3 - Material Render &amp; </w:t>
-      </w:r>
-      <w:proofErr w:type="spellStart"/>
-      <w:r>
-        <w:rPr>
-          <w:rFonts w:ascii="Times New Roman" w:hAnsi="Times New Roman" w:cs="Times New Roman"/>
-          <w:sz w:val="24"/>
-        </w:rPr>
-        <w:t>Shaders</w:t>
-      </w:r>
-      <w:proofErr w:type="spellEnd"/>
+          <w:szCs w:val="24"/>
+        </w:rPr>
+      </w:pPr>
+      <w:r>
+        <w:rPr>
+          <w:rFonts w:ascii="Times New Roman" w:hAnsi="Times New Roman" w:cs="Times New Roman"/>
+          <w:sz w:val="24"/>
+          <w:szCs w:val="24"/>
+        </w:rPr>
+        <w:t>Assignment 3 - Material Render &amp; Shaders</w:t>
+      </w:r>
     </w:p>
     <w:p>
       <w:pPr>
@@ -100,6 +91,7 @@
         <w:rPr>
           <w:rFonts w:ascii="Times New Roman" w:hAnsi="Times New Roman" w:cs="Times New Roman"/>
           <w:sz w:val="24"/>
+          <w:szCs w:val="24"/>
         </w:rPr>
       </w:pPr>
     </w:p>
@@ -110,6 +102,7 @@
           <w:rFonts w:ascii="Times New Roman" w:hAnsi="Times New Roman" w:cs="Times New Roman"/>
           <w:b/>
           <w:sz w:val="24"/>
+          <w:szCs w:val="24"/>
           <w:lang w:val="en"/>
         </w:rPr>
       </w:pPr>
@@ -118,198 +111,132 @@
           <w:rFonts w:ascii="Times New Roman" w:hAnsi="Times New Roman" w:cs="Times New Roman"/>
           <w:b/>
           <w:sz w:val="24"/>
+          <w:szCs w:val="24"/>
           <w:lang w:val="en"/>
         </w:rPr>
-        <w:t>Main purpose of the exercise</w:t>
-      </w:r>
-      <w:r>
+        <w:t>Main purpose of the exercise:</w:t>
+      </w:r>
+    </w:p>
+    <w:p>
+      <w:pPr>
+        <w:spacing w:line="240" w:lineRule="auto"/>
+        <w:rPr>
+          <w:rFonts w:ascii="Times New Roman" w:hAnsi="Times New Roman" w:cs="Times New Roman"/>
+          <w:sz w:val="24"/>
+          <w:szCs w:val="24"/>
+          <w:lang w:val="en"/>
+        </w:rPr>
+      </w:pPr>
+      <w:r>
+        <w:rPr>
+          <w:rFonts w:ascii="Times New Roman" w:hAnsi="Times New Roman" w:cs="Times New Roman"/>
+          <w:sz w:val="24"/>
+          <w:szCs w:val="24"/>
+          <w:lang w:val="en"/>
+        </w:rPr>
+        <w:t>•Move to shader rendering and basic shader system (goodbye to the fixed pipeline)</w:t>
+      </w:r>
+    </w:p>
+    <w:p>
+      <w:pPr>
+        <w:spacing w:line="240" w:lineRule="auto"/>
+        <w:rPr>
+          <w:rFonts w:ascii="Times New Roman" w:hAnsi="Times New Roman" w:cs="Times New Roman"/>
+          <w:sz w:val="24"/>
+          <w:szCs w:val="24"/>
+          <w:lang w:val="en"/>
+        </w:rPr>
+      </w:pPr>
+      <w:r>
+        <w:rPr>
+          <w:rFonts w:ascii="Times New Roman" w:hAnsi="Times New Roman" w:cs="Times New Roman"/>
+          <w:sz w:val="24"/>
+          <w:szCs w:val="24"/>
+          <w:lang w:val="en"/>
+        </w:rPr>
+        <w:t>•Learn about D3DXMESH class data structure.</w:t>
+      </w:r>
+    </w:p>
+    <w:p>
+      <w:pPr>
+        <w:spacing w:line="240" w:lineRule="auto"/>
+        <w:rPr>
+          <w:rFonts w:ascii="Times New Roman" w:hAnsi="Times New Roman" w:cs="Times New Roman"/>
+          <w:sz w:val="24"/>
+          <w:szCs w:val="24"/>
+          <w:lang w:val="en"/>
+        </w:rPr>
+      </w:pPr>
+      <w:r>
+        <w:rPr>
+          <w:rFonts w:ascii="Times New Roman" w:hAnsi="Times New Roman" w:cs="Times New Roman"/>
+          <w:sz w:val="24"/>
+          <w:szCs w:val="24"/>
+          <w:lang w:val="en"/>
+        </w:rPr>
+        <w:t>•Implement and connect a basic material</w:t>
+      </w:r>
+    </w:p>
+    <w:p>
+      <w:pPr>
+        <w:spacing w:line="240" w:lineRule="auto"/>
+        <w:rPr>
+          <w:rFonts w:ascii="Times New Roman" w:hAnsi="Times New Roman" w:cs="Times New Roman"/>
+          <w:sz w:val="24"/>
+          <w:szCs w:val="24"/>
+          <w:lang w:val="en"/>
+        </w:rPr>
+      </w:pPr>
+      <w:r>
+        <w:rPr>
+          <w:rFonts w:ascii="Times New Roman" w:hAnsi="Times New Roman" w:cs="Times New Roman"/>
+          <w:sz w:val="24"/>
+          <w:szCs w:val="24"/>
+          <w:lang w:val="en"/>
+        </w:rPr>
+        <w:t>•Implement both Gouraud and Phong shading - each partner is required to implement one technique (vertex and pixel shader) for your existing primitives</w:t>
+      </w:r>
+    </w:p>
+    <w:p>
+      <w:pPr>
+        <w:spacing w:line="240" w:lineRule="auto"/>
+        <w:rPr>
+          <w:rFonts w:ascii="Times New Roman" w:hAnsi="Times New Roman" w:cs="Times New Roman"/>
+          <w:sz w:val="24"/>
+          <w:szCs w:val="24"/>
+          <w:lang w:val="en"/>
+        </w:rPr>
+      </w:pPr>
+      <w:r>
+        <w:rPr>
+          <w:rFonts w:ascii="Times New Roman" w:hAnsi="Times New Roman" w:cs="Times New Roman"/>
+          <w:sz w:val="24"/>
+          <w:szCs w:val="24"/>
+          <w:lang w:val="en"/>
+        </w:rPr>
+        <w:t>•Support Texture and the generic lighting model.</w:t>
+      </w:r>
+    </w:p>
+    <w:p>
+      <w:pPr>
+        <w:spacing w:line="480" w:lineRule="auto"/>
         <w:rPr>
           <w:rFonts w:ascii="Times New Roman" w:hAnsi="Times New Roman" w:cs="Times New Roman"/>
           <w:b/>
           <w:sz w:val="24"/>
+          <w:szCs w:val="24"/>
           <w:lang w:val="en"/>
         </w:rPr>
-        <w:t>:</w:t>
-      </w:r>
-    </w:p>
-    <w:p>
-      <w:pPr>
-        <w:spacing w:line="240" w:lineRule="auto"/>
-        <w:rPr>
-          <w:rFonts w:ascii="Times New Roman" w:hAnsi="Times New Roman" w:cs="Times New Roman"/>
-          <w:sz w:val="24"/>
+      </w:pPr>
+      <w:r>
+        <w:rPr>
+          <w:rFonts w:ascii="Times New Roman" w:hAnsi="Times New Roman" w:cs="Times New Roman"/>
+          <w:b/>
+          <w:sz w:val="24"/>
+          <w:szCs w:val="24"/>
           <w:lang w:val="en"/>
         </w:rPr>
-      </w:pPr>
-      <w:r>
-        <w:rPr>
-          <w:rFonts w:ascii="Times New Roman" w:hAnsi="Times New Roman" w:cs="Times New Roman"/>
-          <w:sz w:val="24"/>
-          <w:lang w:val="en"/>
-        </w:rPr>
-        <w:t xml:space="preserve">•Move to </w:t>
-      </w:r>
-      <w:proofErr w:type="spellStart"/>
-      <w:r>
-        <w:rPr>
-          <w:rFonts w:ascii="Times New Roman" w:hAnsi="Times New Roman" w:cs="Times New Roman"/>
-          <w:sz w:val="24"/>
-          <w:lang w:val="en"/>
-        </w:rPr>
-        <w:t>shader</w:t>
-      </w:r>
-      <w:proofErr w:type="spellEnd"/>
-      <w:r>
-        <w:rPr>
-          <w:rFonts w:ascii="Times New Roman" w:hAnsi="Times New Roman" w:cs="Times New Roman"/>
-          <w:sz w:val="24"/>
-          <w:lang w:val="en"/>
-        </w:rPr>
-        <w:t xml:space="preserve"> rendering and basic </w:t>
-      </w:r>
-      <w:proofErr w:type="spellStart"/>
-      <w:r>
-        <w:rPr>
-          <w:rFonts w:ascii="Times New Roman" w:hAnsi="Times New Roman" w:cs="Times New Roman"/>
-          <w:sz w:val="24"/>
-          <w:lang w:val="en"/>
-        </w:rPr>
-        <w:t>shader</w:t>
-      </w:r>
-      <w:proofErr w:type="spellEnd"/>
-      <w:r>
-        <w:rPr>
-          <w:rFonts w:ascii="Times New Roman" w:hAnsi="Times New Roman" w:cs="Times New Roman"/>
-          <w:sz w:val="24"/>
-          <w:lang w:val="en"/>
-        </w:rPr>
-        <w:t xml:space="preserve"> system (goodbye to the fixed pipeline)</w:t>
-      </w:r>
-    </w:p>
-    <w:p>
-      <w:pPr>
-        <w:spacing w:line="240" w:lineRule="auto"/>
-        <w:rPr>
-          <w:rFonts w:ascii="Times New Roman" w:hAnsi="Times New Roman" w:cs="Times New Roman"/>
-          <w:sz w:val="24"/>
-          <w:lang w:val="en"/>
-        </w:rPr>
-      </w:pPr>
-      <w:r>
-        <w:rPr>
-          <w:rFonts w:ascii="Times New Roman" w:hAnsi="Times New Roman" w:cs="Times New Roman"/>
-          <w:sz w:val="24"/>
-          <w:lang w:val="en"/>
-        </w:rPr>
-        <w:t>•Learn about D3DXMESH class data structure.</w:t>
-      </w:r>
-    </w:p>
-    <w:p>
-      <w:pPr>
-        <w:spacing w:line="240" w:lineRule="auto"/>
-        <w:rPr>
-          <w:rFonts w:ascii="Times New Roman" w:hAnsi="Times New Roman" w:cs="Times New Roman"/>
-          <w:sz w:val="24"/>
-          <w:lang w:val="en"/>
-        </w:rPr>
-      </w:pPr>
-      <w:r>
-        <w:rPr>
-          <w:rFonts w:ascii="Times New Roman" w:hAnsi="Times New Roman" w:cs="Times New Roman"/>
-          <w:sz w:val="24"/>
-          <w:lang w:val="en"/>
-        </w:rPr>
-        <w:t>•Implement and connect a basic material</w:t>
-      </w:r>
-    </w:p>
-    <w:p>
-      <w:pPr>
-        <w:spacing w:line="240" w:lineRule="auto"/>
-        <w:rPr>
-          <w:rFonts w:ascii="Times New Roman" w:hAnsi="Times New Roman" w:cs="Times New Roman"/>
-          <w:sz w:val="24"/>
-          <w:lang w:val="en"/>
-        </w:rPr>
-      </w:pPr>
-      <w:r>
-        <w:rPr>
-          <w:rFonts w:ascii="Times New Roman" w:hAnsi="Times New Roman" w:cs="Times New Roman"/>
-          <w:sz w:val="24"/>
-          <w:lang w:val="en"/>
-        </w:rPr>
-        <w:t xml:space="preserve">•Implement both </w:t>
-      </w:r>
-      <w:proofErr w:type="spellStart"/>
-      <w:r>
-        <w:rPr>
-          <w:rFonts w:ascii="Times New Roman" w:hAnsi="Times New Roman" w:cs="Times New Roman"/>
-          <w:sz w:val="24"/>
-          <w:lang w:val="en"/>
-        </w:rPr>
-        <w:t>Gouraud</w:t>
-      </w:r>
-      <w:proofErr w:type="spellEnd"/>
-      <w:r>
-        <w:rPr>
-          <w:rFonts w:ascii="Times New Roman" w:hAnsi="Times New Roman" w:cs="Times New Roman"/>
-          <w:sz w:val="24"/>
-          <w:lang w:val="en"/>
-        </w:rPr>
-        <w:t xml:space="preserve"> and </w:t>
-      </w:r>
-      <w:proofErr w:type="spellStart"/>
-      <w:r>
-        <w:rPr>
-          <w:rFonts w:ascii="Times New Roman" w:hAnsi="Times New Roman" w:cs="Times New Roman"/>
-          <w:sz w:val="24"/>
-          <w:lang w:val="en"/>
-        </w:rPr>
-        <w:t>Phong</w:t>
-      </w:r>
-      <w:proofErr w:type="spellEnd"/>
-      <w:r>
-        <w:rPr>
-          <w:rFonts w:ascii="Times New Roman" w:hAnsi="Times New Roman" w:cs="Times New Roman"/>
-          <w:sz w:val="24"/>
-          <w:lang w:val="en"/>
-        </w:rPr>
-        <w:t xml:space="preserve"> shading - each partner is required to implement one technique (vertex and pixel </w:t>
-      </w:r>
-      <w:proofErr w:type="spellStart"/>
-      <w:r>
-        <w:rPr>
-          <w:rFonts w:ascii="Times New Roman" w:hAnsi="Times New Roman" w:cs="Times New Roman"/>
-          <w:sz w:val="24"/>
-          <w:lang w:val="en"/>
-        </w:rPr>
-        <w:t>shader</w:t>
-      </w:r>
-      <w:proofErr w:type="spellEnd"/>
-      <w:r>
-        <w:rPr>
-          <w:rFonts w:ascii="Times New Roman" w:hAnsi="Times New Roman" w:cs="Times New Roman"/>
-          <w:sz w:val="24"/>
-          <w:lang w:val="en"/>
-        </w:rPr>
-        <w:t>) for your existing primitives</w:t>
-      </w:r>
-    </w:p>
-    <w:p>
-      <w:pPr>
-        <w:spacing w:line="240" w:lineRule="auto"/>
-        <w:rPr>
-          <w:rFonts w:ascii="Times New Roman" w:hAnsi="Times New Roman" w:cs="Times New Roman"/>
-          <w:sz w:val="24"/>
-          <w:lang w:val="en"/>
-        </w:rPr>
-      </w:pPr>
-      <w:r>
-        <w:rPr>
-          <w:rFonts w:ascii="Times New Roman" w:hAnsi="Times New Roman" w:cs="Times New Roman"/>
-          <w:sz w:val="24"/>
-          <w:lang w:val="en"/>
-        </w:rPr>
-        <w:t>•Support Texture and the generic lighting model.</w:t>
+        <w:tab/>
       </w:r>
     </w:p>
     <w:p>
@@ -317,34 +244,16 @@
         <w:spacing w:line="480" w:lineRule="auto"/>
         <w:rPr>
           <w:rFonts w:ascii="Times New Roman" w:hAnsi="Times New Roman" w:cs="Times New Roman"/>
+          <w:sz w:val="24"/>
+          <w:szCs w:val="24"/>
+        </w:rPr>
+      </w:pPr>
+      <w:r>
+        <w:rPr>
+          <w:rFonts w:ascii="Times New Roman" w:hAnsi="Times New Roman" w:cs="Times New Roman"/>
           <w:b/>
           <w:sz w:val="24"/>
-          <w:lang w:val="en"/>
-        </w:rPr>
-      </w:pPr>
-      <w:r>
-        <w:rPr>
-          <w:rFonts w:ascii="Times New Roman" w:hAnsi="Times New Roman" w:cs="Times New Roman"/>
-          <w:b/>
-          <w:sz w:val="24"/>
-          <w:lang w:val="en"/>
-        </w:rPr>
-        <w:tab/>
-      </w:r>
-    </w:p>
-    <w:p>
-      <w:pPr>
-        <w:spacing w:line="480" w:lineRule="auto"/>
-        <w:rPr>
-          <w:rFonts w:ascii="Times New Roman" w:hAnsi="Times New Roman" w:cs="Times New Roman"/>
-          <w:sz w:val="24"/>
-        </w:rPr>
-      </w:pPr>
-      <w:r>
-        <w:rPr>
-          <w:rFonts w:ascii="Times New Roman" w:hAnsi="Times New Roman" w:cs="Times New Roman"/>
-          <w:b/>
-          <w:sz w:val="24"/>
+          <w:szCs w:val="24"/>
         </w:rPr>
         <w:t>Controls:</w:t>
       </w:r>
@@ -352,6 +261,7 @@
         <w:rPr>
           <w:rFonts w:ascii="Times New Roman" w:hAnsi="Times New Roman" w:cs="Times New Roman"/>
           <w:sz w:val="24"/>
+          <w:szCs w:val="24"/>
         </w:rPr>
         <w:t xml:space="preserve"> </w:t>
       </w:r>
@@ -363,8 +273,18 @@
           <w:ilvl w:val="0"/>
           <w:numId w:val="1"/>
         </w:numPr>
-      </w:pPr>
-      <w:r>
+        <w:rPr>
+          <w:rFonts w:ascii="Times New Roman" w:hAnsi="Times New Roman" w:cs="Times New Roman"/>
+          <w:sz w:val="24"/>
+          <w:szCs w:val="24"/>
+        </w:rPr>
+      </w:pPr>
+      <w:r>
+        <w:rPr>
+          <w:rFonts w:ascii="Times New Roman" w:hAnsi="Times New Roman" w:cs="Times New Roman"/>
+          <w:sz w:val="24"/>
+          <w:szCs w:val="24"/>
+        </w:rPr>
         <w:t>Mouse – move camera</w:t>
       </w:r>
     </w:p>
@@ -375,8 +295,18 @@
           <w:ilvl w:val="0"/>
           <w:numId w:val="1"/>
         </w:numPr>
-      </w:pPr>
-      <w:r>
+        <w:rPr>
+          <w:rFonts w:ascii="Times New Roman" w:hAnsi="Times New Roman" w:cs="Times New Roman"/>
+          <w:sz w:val="24"/>
+          <w:szCs w:val="24"/>
+        </w:rPr>
+      </w:pPr>
+      <w:r>
+        <w:rPr>
+          <w:rFonts w:ascii="Times New Roman" w:hAnsi="Times New Roman" w:cs="Times New Roman"/>
+          <w:sz w:val="24"/>
+          <w:szCs w:val="24"/>
+        </w:rPr>
         <w:t>Mouse Wheel – zoom in/out</w:t>
       </w:r>
     </w:p>
@@ -387,8 +317,18 @@
           <w:ilvl w:val="0"/>
           <w:numId w:val="1"/>
         </w:numPr>
-      </w:pPr>
-      <w:r>
+        <w:rPr>
+          <w:rFonts w:ascii="Times New Roman" w:hAnsi="Times New Roman" w:cs="Times New Roman"/>
+          <w:sz w:val="24"/>
+          <w:szCs w:val="24"/>
+        </w:rPr>
+      </w:pPr>
+      <w:r>
+        <w:rPr>
+          <w:rFonts w:ascii="Times New Roman" w:hAnsi="Times New Roman" w:cs="Times New Roman"/>
+          <w:sz w:val="24"/>
+          <w:szCs w:val="24"/>
+        </w:rPr>
         <w:t>Y/H – zoom in/out</w:t>
       </w:r>
     </w:p>
@@ -399,8 +339,18 @@
           <w:ilvl w:val="0"/>
           <w:numId w:val="1"/>
         </w:numPr>
-      </w:pPr>
-      <w:r>
+        <w:rPr>
+          <w:rFonts w:ascii="Times New Roman" w:hAnsi="Times New Roman" w:cs="Times New Roman"/>
+          <w:sz w:val="24"/>
+          <w:szCs w:val="24"/>
+        </w:rPr>
+      </w:pPr>
+      <w:r>
+        <w:rPr>
+          <w:rFonts w:ascii="Times New Roman" w:hAnsi="Times New Roman" w:cs="Times New Roman"/>
+          <w:sz w:val="24"/>
+          <w:szCs w:val="24"/>
+        </w:rPr>
         <w:t>X, C, Z to invert X, Y, Z camera axis</w:t>
       </w:r>
     </w:p>
@@ -411,8 +361,18 @@
           <w:ilvl w:val="0"/>
           <w:numId w:val="1"/>
         </w:numPr>
-      </w:pPr>
-      <w:r>
+        <w:rPr>
+          <w:rFonts w:ascii="Times New Roman" w:hAnsi="Times New Roman" w:cs="Times New Roman"/>
+          <w:sz w:val="24"/>
+          <w:szCs w:val="24"/>
+        </w:rPr>
+      </w:pPr>
+      <w:r>
+        <w:rPr>
+          <w:rFonts w:ascii="Times New Roman" w:hAnsi="Times New Roman" w:cs="Times New Roman"/>
+          <w:sz w:val="24"/>
+          <w:szCs w:val="24"/>
+        </w:rPr>
         <w:t>W – toggle wireframe mode</w:t>
       </w:r>
     </w:p>
@@ -423,8 +383,18 @@
           <w:ilvl w:val="0"/>
           <w:numId w:val="1"/>
         </w:numPr>
-      </w:pPr>
-      <w:r>
+        <w:rPr>
+          <w:rFonts w:ascii="Times New Roman" w:hAnsi="Times New Roman" w:cs="Times New Roman"/>
+          <w:sz w:val="24"/>
+          <w:szCs w:val="24"/>
+        </w:rPr>
+      </w:pPr>
+      <w:r>
+        <w:rPr>
+          <w:rFonts w:ascii="Times New Roman" w:hAnsi="Times New Roman" w:cs="Times New Roman"/>
+          <w:sz w:val="24"/>
+          <w:szCs w:val="24"/>
+        </w:rPr>
         <w:t>S – toggle specular lighting</w:t>
       </w:r>
     </w:p>
@@ -435,8 +405,18 @@
           <w:ilvl w:val="0"/>
           <w:numId w:val="1"/>
         </w:numPr>
-      </w:pPr>
-      <w:r>
+        <w:rPr>
+          <w:rFonts w:ascii="Times New Roman" w:hAnsi="Times New Roman" w:cs="Times New Roman"/>
+          <w:sz w:val="24"/>
+          <w:szCs w:val="24"/>
+        </w:rPr>
+      </w:pPr>
+      <w:r>
+        <w:rPr>
+          <w:rFonts w:ascii="Times New Roman" w:hAnsi="Times New Roman" w:cs="Times New Roman"/>
+          <w:sz w:val="24"/>
+          <w:szCs w:val="24"/>
+        </w:rPr>
         <w:t>D – toggle diffuse lighting</w:t>
       </w:r>
     </w:p>
@@ -447,8 +427,18 @@
           <w:ilvl w:val="0"/>
           <w:numId w:val="1"/>
         </w:numPr>
-      </w:pPr>
-      <w:r>
+        <w:rPr>
+          <w:rFonts w:ascii="Times New Roman" w:hAnsi="Times New Roman" w:cs="Times New Roman"/>
+          <w:sz w:val="24"/>
+          <w:szCs w:val="24"/>
+        </w:rPr>
+      </w:pPr>
+      <w:r>
+        <w:rPr>
+          <w:rFonts w:ascii="Times New Roman" w:hAnsi="Times New Roman" w:cs="Times New Roman"/>
+          <w:sz w:val="24"/>
+          <w:szCs w:val="24"/>
+        </w:rPr>
         <w:t>T – toggle texture rendering</w:t>
       </w:r>
     </w:p>
@@ -459,17 +449,19 @@
           <w:ilvl w:val="0"/>
           <w:numId w:val="1"/>
         </w:numPr>
-      </w:pPr>
-      <w:r>
-        <w:t xml:space="preserve">P – switch to </w:t>
-      </w:r>
-      <w:proofErr w:type="spellStart"/>
-      <w:r>
-        <w:t>Phong</w:t>
-      </w:r>
-      <w:proofErr w:type="spellEnd"/>
-      <w:r>
-        <w:t xml:space="preserve"> shading</w:t>
+        <w:rPr>
+          <w:rFonts w:ascii="Times New Roman" w:hAnsi="Times New Roman" w:cs="Times New Roman"/>
+          <w:sz w:val="24"/>
+          <w:szCs w:val="24"/>
+        </w:rPr>
+      </w:pPr>
+      <w:r>
+        <w:rPr>
+          <w:rFonts w:ascii="Times New Roman" w:hAnsi="Times New Roman" w:cs="Times New Roman"/>
+          <w:sz w:val="24"/>
+          <w:szCs w:val="24"/>
+        </w:rPr>
+        <w:t>P – switch to Phong shading</w:t>
       </w:r>
     </w:p>
     <w:p>
@@ -479,17 +471,19 @@
           <w:ilvl w:val="0"/>
           <w:numId w:val="1"/>
         </w:numPr>
-      </w:pPr>
-      <w:r>
-        <w:t xml:space="preserve">G – switch to </w:t>
-      </w:r>
-      <w:proofErr w:type="spellStart"/>
-      <w:r>
-        <w:t>Gourad</w:t>
-      </w:r>
-      <w:proofErr w:type="spellEnd"/>
-      <w:r>
-        <w:t xml:space="preserve"> shading</w:t>
+        <w:rPr>
+          <w:rFonts w:ascii="Times New Roman" w:hAnsi="Times New Roman" w:cs="Times New Roman"/>
+          <w:sz w:val="24"/>
+          <w:szCs w:val="24"/>
+        </w:rPr>
+      </w:pPr>
+      <w:r>
+        <w:rPr>
+          <w:rFonts w:ascii="Times New Roman" w:hAnsi="Times New Roman" w:cs="Times New Roman"/>
+          <w:sz w:val="24"/>
+          <w:szCs w:val="24"/>
+        </w:rPr>
+        <w:t>G – switch to Gourad shading</w:t>
       </w:r>
     </w:p>
     <w:p>
@@ -499,8 +493,18 @@
           <w:ilvl w:val="0"/>
           <w:numId w:val="1"/>
         </w:numPr>
-      </w:pPr>
-      <w:r>
+        <w:rPr>
+          <w:rFonts w:ascii="Times New Roman" w:hAnsi="Times New Roman" w:cs="Times New Roman"/>
+          <w:sz w:val="24"/>
+          <w:szCs w:val="24"/>
+        </w:rPr>
+      </w:pPr>
+      <w:r>
+        <w:rPr>
+          <w:rFonts w:ascii="Times New Roman" w:hAnsi="Times New Roman" w:cs="Times New Roman"/>
+          <w:sz w:val="24"/>
+          <w:szCs w:val="24"/>
+        </w:rPr>
         <w:t>O – switch between objects</w:t>
       </w:r>
     </w:p>
@@ -511,64 +515,181 @@
           <w:ilvl w:val="0"/>
           <w:numId w:val="1"/>
         </w:numPr>
-      </w:pPr>
-      <w:r>
+        <w:rPr>
+          <w:rFonts w:ascii="Times New Roman" w:hAnsi="Times New Roman" w:cs="Times New Roman"/>
+          <w:sz w:val="24"/>
+          <w:szCs w:val="24"/>
+        </w:rPr>
+      </w:pPr>
+      <w:r>
+        <w:rPr>
+          <w:rFonts w:ascii="Times New Roman" w:hAnsi="Times New Roman" w:cs="Times New Roman"/>
+          <w:sz w:val="24"/>
+          <w:szCs w:val="24"/>
+        </w:rPr>
         <w:t>[</w:t>
       </w:r>
       <w:r>
+        <w:rPr>
+          <w:rFonts w:ascii="Times New Roman" w:hAnsi="Times New Roman" w:cs="Times New Roman"/>
+          <w:sz w:val="24"/>
+          <w:szCs w:val="24"/>
+        </w:rPr>
         <w:t>1-0</w:t>
       </w:r>
       <w:r>
+        <w:rPr>
+          <w:rFonts w:ascii="Times New Roman" w:hAnsi="Times New Roman" w:cs="Times New Roman"/>
+          <w:sz w:val="24"/>
+          <w:szCs w:val="24"/>
+        </w:rPr>
         <w:t>]</w:t>
       </w:r>
       <w:r>
+        <w:rPr>
+          <w:rFonts w:ascii="Times New Roman" w:hAnsi="Times New Roman" w:cs="Times New Roman"/>
+          <w:sz w:val="24"/>
+          <w:szCs w:val="24"/>
+        </w:rPr>
         <w:t xml:space="preserve"> – switch between objects</w:t>
       </w:r>
     </w:p>
-    <w:p/>
-    <w:p>
-      <w:pPr>
-        <w:spacing w:line="480" w:lineRule="auto"/>
-        <w:rPr>
-          <w:rFonts w:ascii="Times New Roman" w:hAnsi="Times New Roman" w:cs="Times New Roman"/>
-          <w:sz w:val="24"/>
-        </w:rPr>
-      </w:pPr>
-      <w:r>
+    <w:p>
+      <w:pPr>
+        <w:rPr>
+          <w:rFonts w:ascii="Times New Roman" w:hAnsi="Times New Roman" w:cs="Times New Roman"/>
+          <w:sz w:val="24"/>
+          <w:szCs w:val="24"/>
+        </w:rPr>
+      </w:pPr>
+    </w:p>
+    <w:p>
+      <w:pPr>
         <w:rPr>
           <w:rFonts w:ascii="Times New Roman" w:hAnsi="Times New Roman" w:cs="Times New Roman"/>
           <w:b/>
           <w:sz w:val="24"/>
-        </w:rPr>
-        <w:lastRenderedPageBreak/>
-        <w:t>Lighting Equation</w:t>
-      </w:r>
+          <w:szCs w:val="24"/>
+        </w:rPr>
+      </w:pPr>
       <w:r>
         <w:rPr>
           <w:rFonts w:ascii="Times New Roman" w:hAnsi="Times New Roman" w:cs="Times New Roman"/>
           <w:b/>
           <w:sz w:val="24"/>
-        </w:rPr>
-        <w:t>:</w:t>
-      </w:r>
-      <w:r>
-        <w:rPr>
-          <w:rFonts w:ascii="Times New Roman" w:hAnsi="Times New Roman" w:cs="Times New Roman"/>
-          <w:sz w:val="24"/>
-        </w:rPr>
-        <w:t xml:space="preserve"> </w:t>
-      </w:r>
-    </w:p>
-    <w:p>
-      <w:pPr>
-        <w:spacing w:line="480" w:lineRule="auto"/>
-        <w:rPr>
-          <w:rFonts w:ascii="Times New Roman" w:hAnsi="Times New Roman" w:cs="Times New Roman"/>
-          <w:sz w:val="24"/>
-        </w:rPr>
-      </w:pPr>
+          <w:szCs w:val="24"/>
+        </w:rPr>
+        <w:t xml:space="preserve">Extra Information: </w:t>
+      </w:r>
+    </w:p>
+    <w:p>
+      <w:pPr>
+        <w:pStyle w:val="ListParagraph"/>
+        <w:numPr>
+          <w:ilvl w:val="0"/>
+          <w:numId w:val="3"/>
+        </w:numPr>
+        <w:rPr>
+          <w:rFonts w:ascii="Times New Roman" w:hAnsi="Times New Roman" w:cs="Times New Roman"/>
+          <w:sz w:val="24"/>
+          <w:szCs w:val="24"/>
+        </w:rPr>
+      </w:pPr>
+      <w:r>
+        <w:rPr>
+          <w:rFonts w:ascii="Times New Roman" w:hAnsi="Times New Roman" w:cs="Times New Roman"/>
+          <w:sz w:val="24"/>
+          <w:szCs w:val="24"/>
+        </w:rPr>
+        <w:t>Our texture file is stored under /</w:t>
+      </w:r>
       <w:bookmarkStart w:id="0" w:name="_GoBack"/>
       <w:bookmarkEnd w:id="0"/>
+      <w:r>
+        <w:rPr>
+          <w:rFonts w:ascii="Times New Roman" w:hAnsi="Times New Roman" w:cs="Times New Roman"/>
+          <w:sz w:val="24"/>
+          <w:szCs w:val="24"/>
+        </w:rPr>
+        <w:t>Assets</w:t>
+      </w:r>
+    </w:p>
+    <w:p>
+      <w:pPr>
+        <w:pStyle w:val="ListParagraph"/>
+        <w:numPr>
+          <w:ilvl w:val="0"/>
+          <w:numId w:val="3"/>
+        </w:numPr>
+        <w:rPr>
+          <w:rFonts w:ascii="Times New Roman" w:hAnsi="Times New Roman" w:cs="Times New Roman"/>
+          <w:sz w:val="24"/>
+          <w:szCs w:val="24"/>
+        </w:rPr>
+      </w:pPr>
+      <w:r>
+        <w:rPr>
+          <w:rFonts w:ascii="Times New Roman" w:hAnsi="Times New Roman" w:cs="Times New Roman"/>
+          <w:sz w:val="24"/>
+          <w:szCs w:val="24"/>
+        </w:rPr>
+        <w:t>Our shaders are stored under /Shaders</w:t>
+      </w:r>
+    </w:p>
+    <w:p>
+      <w:pPr>
+        <w:rPr>
+          <w:rFonts w:ascii="Times New Roman" w:hAnsi="Times New Roman" w:cs="Times New Roman"/>
+          <w:sz w:val="24"/>
+          <w:szCs w:val="24"/>
+        </w:rPr>
+      </w:pPr>
+    </w:p>
+    <w:p>
+      <w:pPr>
+        <w:spacing w:line="480" w:lineRule="auto"/>
+        <w:rPr>
+          <w:rFonts w:ascii="Times New Roman" w:hAnsi="Times New Roman" w:cs="Times New Roman"/>
+          <w:sz w:val="24"/>
+          <w:szCs w:val="24"/>
+        </w:rPr>
+      </w:pPr>
+      <w:r>
+        <w:rPr>
+          <w:rFonts w:ascii="Times New Roman" w:hAnsi="Times New Roman" w:cs="Times New Roman"/>
+          <w:b/>
+          <w:sz w:val="24"/>
+          <w:szCs w:val="24"/>
+        </w:rPr>
+        <w:t>Lighting Equation</w:t>
+      </w:r>
+      <w:r>
+        <w:rPr>
+          <w:rFonts w:ascii="Times New Roman" w:hAnsi="Times New Roman" w:cs="Times New Roman"/>
+          <w:b/>
+          <w:sz w:val="24"/>
+          <w:szCs w:val="24"/>
+        </w:rPr>
+        <w:t>:</w:t>
+      </w:r>
+      <w:r>
+        <w:rPr>
+          <w:rFonts w:ascii="Times New Roman" w:hAnsi="Times New Roman" w:cs="Times New Roman"/>
+          <w:sz w:val="24"/>
+          <w:szCs w:val="24"/>
+        </w:rPr>
+        <w:t xml:space="preserve"> </w:t>
+      </w:r>
+    </w:p>
+    <w:p>
+      <w:pPr>
+        <w:spacing w:line="480" w:lineRule="auto"/>
+        <w:rPr>
+          <w:rFonts w:ascii="Times New Roman" w:hAnsi="Times New Roman" w:cs="Times New Roman"/>
+          <w:sz w:val="24"/>
+          <w:szCs w:val="24"/>
+        </w:rPr>
+      </w:pPr>
     </w:p>
     <w:p>
       <w:pPr>
@@ -578,6 +699,7 @@
           <w:b/>
           <w:i/>
           <w:sz w:val="24"/>
+          <w:szCs w:val="24"/>
         </w:rPr>
       </w:pPr>
       <w:r>
@@ -586,6 +708,7 @@
           <w:b/>
           <w:i/>
           <w:sz w:val="24"/>
+          <w:szCs w:val="24"/>
         </w:rPr>
         <w:t>The following steps make up our program’s lighting equation:</w:t>
       </w:r>
@@ -601,12 +724,14 @@
         <w:rPr>
           <w:rFonts w:ascii="Times New Roman" w:hAnsi="Times New Roman" w:cs="Times New Roman"/>
           <w:sz w:val="24"/>
-        </w:rPr>
-      </w:pPr>
-      <w:r>
-        <w:rPr>
-          <w:rFonts w:ascii="Times New Roman" w:hAnsi="Times New Roman" w:cs="Times New Roman"/>
-          <w:sz w:val="24"/>
+          <w:szCs w:val="24"/>
+        </w:rPr>
+      </w:pPr>
+      <w:r>
+        <w:rPr>
+          <w:rFonts w:ascii="Times New Roman" w:hAnsi="Times New Roman" w:cs="Times New Roman"/>
+          <w:sz w:val="24"/>
+          <w:szCs w:val="24"/>
         </w:rPr>
         <w:t>Computing</w:t>
       </w:r>
@@ -614,6 +739,7 @@
         <w:rPr>
           <w:rFonts w:ascii="Times New Roman" w:hAnsi="Times New Roman" w:cs="Times New Roman"/>
           <w:sz w:val="24"/>
+          <w:szCs w:val="24"/>
         </w:rPr>
         <w:t xml:space="preserve"> the vector from the vertex to the eye position</w:t>
       </w:r>
@@ -621,20 +747,15 @@
         <w:rPr>
           <w:rFonts w:ascii="Times New Roman" w:hAnsi="Times New Roman" w:cs="Times New Roman"/>
           <w:sz w:val="24"/>
-        </w:rPr>
-        <w:t xml:space="preserve"> in world space by normalizing </w:t>
-      </w:r>
-      <w:r>
-        <w:rPr>
-          <w:rFonts w:ascii="Times New Roman" w:hAnsi="Times New Roman" w:cs="Times New Roman"/>
-          <w:sz w:val="24"/>
-        </w:rPr>
-        <w:t>the eye position subtracted by the vertex position</w:t>
-      </w:r>
-      <w:r>
-        <w:rPr>
-          <w:rFonts w:ascii="Times New Roman" w:hAnsi="Times New Roman" w:cs="Times New Roman"/>
-          <w:sz w:val="24"/>
+          <w:szCs w:val="24"/>
+        </w:rPr>
+        <w:t xml:space="preserve"> in world space by normalizing the eye position subtracted by the vertex position</w:t>
+      </w:r>
+      <w:r>
+        <w:rPr>
+          <w:rFonts w:ascii="Times New Roman" w:hAnsi="Times New Roman" w:cs="Times New Roman"/>
+          <w:sz w:val="24"/>
+          <w:szCs w:val="24"/>
         </w:rPr>
         <w:t>.</w:t>
       </w:r>
@@ -650,12 +771,14 @@
         <w:rPr>
           <w:rFonts w:ascii="Times New Roman" w:hAnsi="Times New Roman" w:cs="Times New Roman"/>
           <w:sz w:val="24"/>
-        </w:rPr>
-      </w:pPr>
-      <w:r>
-        <w:rPr>
-          <w:rFonts w:ascii="Times New Roman" w:hAnsi="Times New Roman" w:cs="Times New Roman"/>
-          <w:sz w:val="24"/>
+          <w:szCs w:val="24"/>
+        </w:rPr>
+      </w:pPr>
+      <w:r>
+        <w:rPr>
+          <w:rFonts w:ascii="Times New Roman" w:hAnsi="Times New Roman" w:cs="Times New Roman"/>
+          <w:sz w:val="24"/>
+          <w:szCs w:val="24"/>
         </w:rPr>
         <w:t xml:space="preserve">Compute the </w:t>
       </w:r>
@@ -663,6 +786,7 @@
         <w:rPr>
           <w:rFonts w:ascii="Times New Roman" w:hAnsi="Times New Roman" w:cs="Times New Roman"/>
           <w:sz w:val="24"/>
+          <w:szCs w:val="24"/>
         </w:rPr>
         <w:t>reflection vector</w:t>
       </w:r>
@@ -670,6 +794,7 @@
         <w:rPr>
           <w:rFonts w:ascii="Times New Roman" w:hAnsi="Times New Roman" w:cs="Times New Roman"/>
           <w:sz w:val="24"/>
+          <w:szCs w:val="24"/>
         </w:rPr>
         <w:t xml:space="preserve"> of the lighting using the normal and </w:t>
       </w:r>
@@ -677,6 +802,7 @@
         <w:rPr>
           <w:rFonts w:ascii="Times New Roman" w:hAnsi="Times New Roman" w:cs="Times New Roman"/>
           <w:sz w:val="24"/>
+          <w:szCs w:val="24"/>
         </w:rPr>
         <w:t xml:space="preserve">negative of the </w:t>
       </w:r>
@@ -684,6 +810,7 @@
         <w:rPr>
           <w:rFonts w:ascii="Times New Roman" w:hAnsi="Times New Roman" w:cs="Times New Roman"/>
           <w:sz w:val="24"/>
+          <w:szCs w:val="24"/>
         </w:rPr>
         <w:t>light direction according to the world view.</w:t>
       </w:r>
@@ -699,12 +826,14 @@
         <w:rPr>
           <w:rFonts w:ascii="Times New Roman" w:hAnsi="Times New Roman" w:cs="Times New Roman"/>
           <w:sz w:val="24"/>
-        </w:rPr>
-      </w:pPr>
-      <w:r>
-        <w:rPr>
-          <w:rFonts w:ascii="Times New Roman" w:hAnsi="Times New Roman" w:cs="Times New Roman"/>
-          <w:sz w:val="24"/>
+          <w:szCs w:val="24"/>
+        </w:rPr>
+      </w:pPr>
+      <w:r>
+        <w:rPr>
+          <w:rFonts w:ascii="Times New Roman" w:hAnsi="Times New Roman" w:cs="Times New Roman"/>
+          <w:sz w:val="24"/>
+          <w:szCs w:val="24"/>
         </w:rPr>
         <w:t xml:space="preserve">Get </w:t>
       </w:r>
@@ -712,6 +841,7 @@
         <w:rPr>
           <w:rFonts w:ascii="Times New Roman" w:hAnsi="Times New Roman" w:cs="Times New Roman"/>
           <w:sz w:val="24"/>
+          <w:szCs w:val="24"/>
         </w:rPr>
         <w:t xml:space="preserve">the </w:t>
       </w:r>
@@ -719,6 +849,7 @@
         <w:rPr>
           <w:rFonts w:ascii="Times New Roman" w:hAnsi="Times New Roman" w:cs="Times New Roman"/>
           <w:sz w:val="24"/>
+          <w:szCs w:val="24"/>
         </w:rPr>
         <w:t xml:space="preserve">dot matrix of the </w:t>
       </w:r>
@@ -726,6 +857,7 @@
         <w:rPr>
           <w:rFonts w:ascii="Times New Roman" w:hAnsi="Times New Roman" w:cs="Times New Roman"/>
           <w:sz w:val="24"/>
+          <w:szCs w:val="24"/>
         </w:rPr>
         <w:t>light’s reflection vector</w:t>
       </w:r>
@@ -733,6 +865,7 @@
         <w:rPr>
           <w:rFonts w:ascii="Times New Roman" w:hAnsi="Times New Roman" w:cs="Times New Roman"/>
           <w:sz w:val="24"/>
+          <w:szCs w:val="24"/>
         </w:rPr>
         <w:t xml:space="preserve"> and </w:t>
       </w:r>
@@ -740,6 +873,7 @@
         <w:rPr>
           <w:rFonts w:ascii="Times New Roman" w:hAnsi="Times New Roman" w:cs="Times New Roman"/>
           <w:sz w:val="24"/>
+          <w:szCs w:val="24"/>
         </w:rPr>
         <w:t>the vector from the vertex to the eye position,</w:t>
       </w:r>
@@ -747,6 +881,7 @@
         <w:rPr>
           <w:rFonts w:ascii="Times New Roman" w:hAnsi="Times New Roman" w:cs="Times New Roman"/>
           <w:sz w:val="24"/>
+          <w:szCs w:val="24"/>
         </w:rPr>
         <w:t xml:space="preserve"> and put it to the power of the value that represents the </w:t>
       </w:r>
@@ -754,20 +889,15 @@
         <w:rPr>
           <w:rFonts w:ascii="Times New Roman" w:hAnsi="Times New Roman" w:cs="Times New Roman"/>
           <w:sz w:val="24"/>
-        </w:rPr>
-        <w:t>strength of the specular lighting to determine</w:t>
-      </w:r>
-      <w:r>
-        <w:rPr>
-          <w:rFonts w:ascii="Times New Roman" w:hAnsi="Times New Roman" w:cs="Times New Roman"/>
-          <w:sz w:val="24"/>
-        </w:rPr>
-        <w:t xml:space="preserve"> </w:t>
-      </w:r>
-      <w:r>
-        <w:rPr>
-          <w:rFonts w:ascii="Times New Roman" w:hAnsi="Times New Roman" w:cs="Times New Roman"/>
-          <w:sz w:val="24"/>
+          <w:szCs w:val="24"/>
+        </w:rPr>
+        <w:t xml:space="preserve">strength of the specular lighting to determine </w:t>
+      </w:r>
+      <w:r>
+        <w:rPr>
+          <w:rFonts w:ascii="Times New Roman" w:hAnsi="Times New Roman" w:cs="Times New Roman"/>
+          <w:sz w:val="24"/>
+          <w:szCs w:val="24"/>
         </w:rPr>
         <w:t xml:space="preserve">how much specular light </w:t>
       </w:r>
@@ -775,6 +905,7 @@
         <w:rPr>
           <w:rFonts w:ascii="Times New Roman" w:hAnsi="Times New Roman" w:cs="Times New Roman"/>
           <w:sz w:val="24"/>
+          <w:szCs w:val="24"/>
         </w:rPr>
         <w:t>is visible to the viewer</w:t>
       </w:r>
@@ -782,6 +913,7 @@
         <w:rPr>
           <w:rFonts w:ascii="Times New Roman" w:hAnsi="Times New Roman" w:cs="Times New Roman"/>
           <w:sz w:val="24"/>
+          <w:szCs w:val="24"/>
         </w:rPr>
         <w:t>.</w:t>
       </w:r>
@@ -797,12 +929,14 @@
         <w:rPr>
           <w:rFonts w:ascii="Times New Roman" w:hAnsi="Times New Roman" w:cs="Times New Roman"/>
           <w:sz w:val="24"/>
-        </w:rPr>
-      </w:pPr>
-      <w:r>
-        <w:rPr>
-          <w:rFonts w:ascii="Times New Roman" w:hAnsi="Times New Roman" w:cs="Times New Roman"/>
-          <w:sz w:val="24"/>
+          <w:szCs w:val="24"/>
+        </w:rPr>
+      </w:pPr>
+      <w:r>
+        <w:rPr>
+          <w:rFonts w:ascii="Times New Roman" w:hAnsi="Times New Roman" w:cs="Times New Roman"/>
+          <w:sz w:val="24"/>
+          <w:szCs w:val="24"/>
         </w:rPr>
         <w:t>Determine the diffuse light intensity that strikes the vertex</w:t>
       </w:r>
@@ -810,6 +944,7 @@
         <w:rPr>
           <w:rFonts w:ascii="Times New Roman" w:hAnsi="Times New Roman" w:cs="Times New Roman"/>
           <w:sz w:val="24"/>
+          <w:szCs w:val="24"/>
         </w:rPr>
         <w:t xml:space="preserve"> by de</w:t>
       </w:r>
@@ -817,6 +952,7 @@
         <w:rPr>
           <w:rFonts w:ascii="Times New Roman" w:hAnsi="Times New Roman" w:cs="Times New Roman"/>
           <w:sz w:val="24"/>
+          <w:szCs w:val="24"/>
         </w:rPr>
         <w:t>termining the dot matrix of the normal and light direction according to the world view.</w:t>
       </w:r>
@@ -832,12 +968,14 @@
         <w:rPr>
           <w:rFonts w:ascii="Times New Roman" w:hAnsi="Times New Roman" w:cs="Times New Roman"/>
           <w:sz w:val="24"/>
-        </w:rPr>
-      </w:pPr>
-      <w:r>
-        <w:rPr>
-          <w:rFonts w:ascii="Times New Roman" w:hAnsi="Times New Roman" w:cs="Times New Roman"/>
-          <w:sz w:val="24"/>
+          <w:szCs w:val="24"/>
+        </w:rPr>
+      </w:pPr>
+      <w:r>
+        <w:rPr>
+          <w:rFonts w:ascii="Times New Roman" w:hAnsi="Times New Roman" w:cs="Times New Roman"/>
+          <w:sz w:val="24"/>
+          <w:szCs w:val="24"/>
         </w:rPr>
         <w:t>Compute the ambient, diffuse and specular</w:t>
       </w:r>
@@ -845,6 +983,7 @@
         <w:rPr>
           <w:rFonts w:ascii="Times New Roman" w:hAnsi="Times New Roman" w:cs="Times New Roman"/>
           <w:sz w:val="24"/>
+          <w:szCs w:val="24"/>
         </w:rPr>
         <w:t xml:space="preserve"> lighting by </w:t>
       </w:r>
@@ -852,6 +991,7 @@
         <w:rPr>
           <w:rFonts w:ascii="Times New Roman" w:hAnsi="Times New Roman" w:cs="Times New Roman"/>
           <w:sz w:val="24"/>
+          <w:szCs w:val="24"/>
         </w:rPr>
         <w:t>multiplying the color of the material and lighting for each different method</w:t>
       </w:r>
@@ -859,6 +999,7 @@
         <w:rPr>
           <w:rFonts w:ascii="Times New Roman" w:hAnsi="Times New Roman" w:cs="Times New Roman"/>
           <w:sz w:val="24"/>
+          <w:szCs w:val="24"/>
         </w:rPr>
         <w:t xml:space="preserve"> </w:t>
       </w:r>
@@ -866,6 +1007,7 @@
         <w:rPr>
           <w:rFonts w:ascii="Times New Roman" w:hAnsi="Times New Roman" w:cs="Times New Roman"/>
           <w:sz w:val="24"/>
+          <w:szCs w:val="24"/>
         </w:rPr>
         <w:t xml:space="preserve">material </w:t>
       </w:r>
@@ -873,6 +1015,7 @@
         <w:rPr>
           <w:rFonts w:ascii="Times New Roman" w:hAnsi="Times New Roman" w:cs="Times New Roman"/>
           <w:sz w:val="24"/>
+          <w:szCs w:val="24"/>
         </w:rPr>
         <w:t>separat</w:t>
       </w:r>
@@ -880,6 +1023,7 @@
         <w:rPr>
           <w:rFonts w:ascii="Times New Roman" w:hAnsi="Times New Roman" w:cs="Times New Roman"/>
           <w:sz w:val="24"/>
+          <w:szCs w:val="24"/>
         </w:rPr>
         <w:t>e</w:t>
       </w:r>
@@ -887,6 +1031,7 @@
         <w:rPr>
           <w:rFonts w:ascii="Times New Roman" w:hAnsi="Times New Roman" w:cs="Times New Roman"/>
           <w:sz w:val="24"/>
+          <w:szCs w:val="24"/>
         </w:rPr>
         <w:t>ly.</w:t>
       </w:r>
@@ -894,34 +1039,15 @@
         <w:rPr>
           <w:rFonts w:ascii="Times New Roman" w:hAnsi="Times New Roman" w:cs="Times New Roman"/>
           <w:sz w:val="24"/>
-        </w:rPr>
-        <w:t xml:space="preserve"> For specular lighting, multiply the resulting product by the </w:t>
-      </w:r>
-      <w:r>
-        <w:rPr>
-          <w:rFonts w:ascii="Times New Roman" w:hAnsi="Times New Roman" w:cs="Times New Roman"/>
-          <w:sz w:val="24"/>
-        </w:rPr>
-        <w:t xml:space="preserve">specular light </w:t>
-      </w:r>
-      <w:r>
-        <w:rPr>
-          <w:rFonts w:ascii="Times New Roman" w:hAnsi="Times New Roman" w:cs="Times New Roman"/>
-          <w:sz w:val="24"/>
-        </w:rPr>
-        <w:t xml:space="preserve">the viewer can see. For diffuse lighting, multiply the resulting product by the </w:t>
-      </w:r>
-      <w:r>
-        <w:rPr>
-          <w:rFonts w:ascii="Times New Roman" w:hAnsi="Times New Roman" w:cs="Times New Roman"/>
-          <w:sz w:val="24"/>
-        </w:rPr>
-        <w:t>diffuse light intensity that strikes the vertex</w:t>
-      </w:r>
-      <w:r>
-        <w:rPr>
-          <w:rFonts w:ascii="Times New Roman" w:hAnsi="Times New Roman" w:cs="Times New Roman"/>
-          <w:sz w:val="24"/>
+          <w:szCs w:val="24"/>
+        </w:rPr>
+        <w:t xml:space="preserve"> For specular lighting, multiply the resulting product by the specular light the viewer can see. For diffuse lighting, multiply the resulting product by the diffuse light intensity that strikes the vertex</w:t>
+      </w:r>
+      <w:r>
+        <w:rPr>
+          <w:rFonts w:ascii="Times New Roman" w:hAnsi="Times New Roman" w:cs="Times New Roman"/>
+          <w:sz w:val="24"/>
+          <w:szCs w:val="24"/>
         </w:rPr>
         <w:t>.</w:t>
       </w:r>
@@ -937,12 +1063,14 @@
         <w:rPr>
           <w:rFonts w:ascii="Times New Roman" w:hAnsi="Times New Roman" w:cs="Times New Roman"/>
           <w:sz w:val="24"/>
-        </w:rPr>
-      </w:pPr>
-      <w:r>
-        <w:rPr>
-          <w:rFonts w:ascii="Times New Roman" w:hAnsi="Times New Roman" w:cs="Times New Roman"/>
-          <w:sz w:val="24"/>
+          <w:szCs w:val="24"/>
+        </w:rPr>
+      </w:pPr>
+      <w:r>
+        <w:rPr>
+          <w:rFonts w:ascii="Times New Roman" w:hAnsi="Times New Roman" w:cs="Times New Roman"/>
+          <w:sz w:val="24"/>
+          <w:szCs w:val="24"/>
         </w:rPr>
         <w:t>Lastly, add the ambient and diffuse values together and copy over the diffuse alpha.</w:t>
       </w:r>
@@ -953,12 +1081,14 @@
         <w:rPr>
           <w:rFonts w:ascii="Times New Roman" w:hAnsi="Times New Roman" w:cs="Times New Roman"/>
           <w:sz w:val="24"/>
-        </w:rPr>
-      </w:pPr>
-      <w:r>
-        <w:rPr>
-          <w:rFonts w:ascii="Times New Roman" w:hAnsi="Times New Roman" w:cs="Times New Roman"/>
-          <w:sz w:val="24"/>
+          <w:szCs w:val="24"/>
+        </w:rPr>
+      </w:pPr>
+      <w:r>
+        <w:rPr>
+          <w:rFonts w:ascii="Times New Roman" w:hAnsi="Times New Roman" w:cs="Times New Roman"/>
+          <w:sz w:val="24"/>
+          <w:szCs w:val="24"/>
         </w:rPr>
         <w:tab/>
       </w:r>
@@ -969,13 +1099,16 @@
         <w:rPr>
           <w:rFonts w:ascii="Times New Roman" w:hAnsi="Times New Roman" w:cs="Times New Roman"/>
           <w:sz w:val="24"/>
-        </w:rPr>
-      </w:pPr>
-      <w:r>
-        <w:rPr>
-          <w:rFonts w:ascii="Times New Roman" w:hAnsi="Times New Roman" w:cs="Times New Roman"/>
-          <w:sz w:val="24"/>
-        </w:rPr>
+          <w:szCs w:val="24"/>
+        </w:rPr>
+      </w:pPr>
+      <w:r>
+        <w:rPr>
+          <w:rFonts w:ascii="Times New Roman" w:hAnsi="Times New Roman" w:cs="Times New Roman"/>
+          <w:sz w:val="24"/>
+          <w:szCs w:val="24"/>
+        </w:rPr>
+        <w:lastRenderedPageBreak/>
         <w:tab/>
       </w:r>
     </w:p>
@@ -985,10 +1118,19 @@
         <w:rPr>
           <w:rFonts w:ascii="Times New Roman" w:hAnsi="Times New Roman" w:cs="Times New Roman"/>
           <w:sz w:val="24"/>
-        </w:rPr>
-      </w:pPr>
-    </w:p>
-    <w:p/>
+          <w:szCs w:val="24"/>
+        </w:rPr>
+      </w:pPr>
+    </w:p>
+    <w:p>
+      <w:pPr>
+        <w:rPr>
+          <w:rFonts w:ascii="Times New Roman" w:hAnsi="Times New Roman" w:cs="Times New Roman"/>
+          <w:sz w:val="24"/>
+          <w:szCs w:val="24"/>
+        </w:rPr>
+      </w:pPr>
+    </w:p>
     <w:sectPr>
       <w:pgSz w:w="12240" w:h="15840"/>
       <w:pgMar w:top="1440" w:right="1440" w:bottom="1440" w:left="1440" w:header="720" w:footer="720" w:gutter="0"/>
@@ -1002,6 +1144,119 @@
 <file path=word/numbering.xml><?xml version="1.0" encoding="utf-8"?>
 <w:numbering xmlns:wpc="http://schemas.microsoft.com/office/word/2010/wordprocessingCanvas" xmlns:mc="http://schemas.openxmlformats.org/markup-compatibility/2006" xmlns:o="urn:schemas-microsoft-com:office:office" xmlns:r="http://schemas.openxmlformats.org/officeDocument/2006/relationships" xmlns:m="http://schemas.openxmlformats.org/officeDocument/2006/math" xmlns:v="urn:schemas-microsoft-com:vml" xmlns:wp14="http://schemas.microsoft.com/office/word/2010/wordprocessingDrawing" xmlns:wp="http://schemas.openxmlformats.org/drawingml/2006/wordprocessingDrawing" xmlns:w10="urn:schemas-microsoft-com:office:word" xmlns:w="http://schemas.openxmlformats.org/wordprocessingml/2006/main" xmlns:w14="http://schemas.microsoft.com/office/word/2010/wordml" xmlns:w15="http://schemas.microsoft.com/office/word/2012/wordml" xmlns:wpg="http://schemas.microsoft.com/office/word/2010/wordprocessingGroup" xmlns:wpi="http://schemas.microsoft.com/office/word/2010/wordprocessingInk" xmlns:wne="http://schemas.microsoft.com/office/word/2006/wordml" xmlns:wps="http://schemas.microsoft.com/office/word/2010/wordprocessingShape" mc:Ignorable="w14 w15 wp14">
   <w:abstractNum w:abstractNumId="0">
+    <w:nsid w:val="203C4E70"/>
+    <w:multiLevelType w:val="hybridMultilevel"/>
+    <w:tmpl w:val="A5F66FF2"/>
+    <w:lvl w:ilvl="0" w:tplc="04090001">
+      <w:start w:val="1"/>
+      <w:numFmt w:val="bullet"/>
+      <w:lvlText w:val=""/>
+      <w:lvlJc w:val="left"/>
+      <w:pPr>
+        <w:ind w:left="720" w:hanging="360"/>
+      </w:pPr>
+      <w:rPr>
+        <w:rFonts w:ascii="Symbol" w:hAnsi="Symbol" w:hint="default"/>
+      </w:rPr>
+    </w:lvl>
+    <w:lvl w:ilvl="1" w:tplc="04090003" w:tentative="1">
+      <w:start w:val="1"/>
+      <w:numFmt w:val="bullet"/>
+      <w:lvlText w:val="o"/>
+      <w:lvlJc w:val="left"/>
+      <w:pPr>
+        <w:ind w:left="1440" w:hanging="360"/>
+      </w:pPr>
+      <w:rPr>
+        <w:rFonts w:ascii="Courier New" w:hAnsi="Courier New" w:cs="Courier New" w:hint="default"/>
+      </w:rPr>
+    </w:lvl>
+    <w:lvl w:ilvl="2" w:tplc="04090005" w:tentative="1">
+      <w:start w:val="1"/>
+      <w:numFmt w:val="bullet"/>
+      <w:lvlText w:val=""/>
+      <w:lvlJc w:val="left"/>
+      <w:pPr>
+        <w:ind w:left="2160" w:hanging="360"/>
+      </w:pPr>
+      <w:rPr>
+        <w:rFonts w:ascii="Wingdings" w:hAnsi="Wingdings" w:hint="default"/>
+      </w:rPr>
+    </w:lvl>
+    <w:lvl w:ilvl="3" w:tplc="04090001" w:tentative="1">
+      <w:start w:val="1"/>
+      <w:numFmt w:val="bullet"/>
+      <w:lvlText w:val=""/>
+      <w:lvlJc w:val="left"/>
+      <w:pPr>
+        <w:ind w:left="2880" w:hanging="360"/>
+      </w:pPr>
+      <w:rPr>
+        <w:rFonts w:ascii="Symbol" w:hAnsi="Symbol" w:hint="default"/>
+      </w:rPr>
+    </w:lvl>
+    <w:lvl w:ilvl="4" w:tplc="04090003" w:tentative="1">
+      <w:start w:val="1"/>
+      <w:numFmt w:val="bullet"/>
+      <w:lvlText w:val="o"/>
+      <w:lvlJc w:val="left"/>
+      <w:pPr>
+        <w:ind w:left="3600" w:hanging="360"/>
+      </w:pPr>
+      <w:rPr>
+        <w:rFonts w:ascii="Courier New" w:hAnsi="Courier New" w:cs="Courier New" w:hint="default"/>
+      </w:rPr>
+    </w:lvl>
+    <w:lvl w:ilvl="5" w:tplc="04090005" w:tentative="1">
+      <w:start w:val="1"/>
+      <w:numFmt w:val="bullet"/>
+      <w:lvlText w:val=""/>
+      <w:lvlJc w:val="left"/>
+      <w:pPr>
+        <w:ind w:left="4320" w:hanging="360"/>
+      </w:pPr>
+      <w:rPr>
+        <w:rFonts w:ascii="Wingdings" w:hAnsi="Wingdings" w:hint="default"/>
+      </w:rPr>
+    </w:lvl>
+    <w:lvl w:ilvl="6" w:tplc="04090001" w:tentative="1">
+      <w:start w:val="1"/>
+      <w:numFmt w:val="bullet"/>
+      <w:lvlText w:val=""/>
+      <w:lvlJc w:val="left"/>
+      <w:pPr>
+        <w:ind w:left="5040" w:hanging="360"/>
+      </w:pPr>
+      <w:rPr>
+        <w:rFonts w:ascii="Symbol" w:hAnsi="Symbol" w:hint="default"/>
+      </w:rPr>
+    </w:lvl>
+    <w:lvl w:ilvl="7" w:tplc="04090003" w:tentative="1">
+      <w:start w:val="1"/>
+      <w:numFmt w:val="bullet"/>
+      <w:lvlText w:val="o"/>
+      <w:lvlJc w:val="left"/>
+      <w:pPr>
+        <w:ind w:left="5760" w:hanging="360"/>
+      </w:pPr>
+      <w:rPr>
+        <w:rFonts w:ascii="Courier New" w:hAnsi="Courier New" w:cs="Courier New" w:hint="default"/>
+      </w:rPr>
+    </w:lvl>
+    <w:lvl w:ilvl="8" w:tplc="04090005" w:tentative="1">
+      <w:start w:val="1"/>
+      <w:numFmt w:val="bullet"/>
+      <w:lvlText w:val=""/>
+      <w:lvlJc w:val="left"/>
+      <w:pPr>
+        <w:ind w:left="6480" w:hanging="360"/>
+      </w:pPr>
+      <w:rPr>
+        <w:rFonts w:ascii="Wingdings" w:hAnsi="Wingdings" w:hint="default"/>
+      </w:rPr>
+    </w:lvl>
+  </w:abstractNum>
+  <w:abstractNum w:abstractNumId="1">
     <w:nsid w:val="5D873B4E"/>
     <w:multiLevelType w:val="hybridMultilevel"/>
     <w:tmpl w:val="DDC676CC"/>
@@ -1087,7 +1342,7 @@
       </w:pPr>
     </w:lvl>
   </w:abstractNum>
-  <w:abstractNum w:abstractNumId="1">
+  <w:abstractNum w:abstractNumId="2">
     <w:nsid w:val="79B85265"/>
     <w:multiLevelType w:val="hybridMultilevel"/>
     <w:tmpl w:val="823E01DC"/>
@@ -1201,9 +1456,12 @@
     </w:lvl>
   </w:abstractNum>
   <w:num w:numId="1">
+    <w:abstractNumId w:val="2"/>
+  </w:num>
+  <w:num w:numId="2">
     <w:abstractNumId w:val="1"/>
   </w:num>
-  <w:num w:numId="2">
+  <w:num w:numId="3">
     <w:abstractNumId w:val="0"/>
   </w:num>
 </w:numbering>

</xml_diff>